<commit_message>
comparing OVERPSF, UNDERPSF, INITPSF
</commit_message>
<xml_diff>
--- a/hw3/hw3.docx
+++ b/hw3/hw3.docx
@@ -2879,7 +2879,29 @@
           <w:szCs w:val="20"/>
           <w:lang w:val="en-US"/>
         </w:rPr>
-        <w:t xml:space="preserve">    bw = edge(grey, </w:t>
+        <w:t xml:space="preserve">    </w:t>
+      </w:r>
+      <w:proofErr w:type="spellStart"/>
+      <w:r>
+        <w:rPr>
+          <w:rFonts w:ascii="Courier" w:hAnsi="Courier" w:cs="Courier"/>
+          <w:color w:val="000000"/>
+          <w:sz w:val="20"/>
+          <w:szCs w:val="20"/>
+          <w:lang w:val="en-US"/>
+        </w:rPr>
+        <w:t>bw</w:t>
+      </w:r>
+      <w:proofErr w:type="spellEnd"/>
+      <w:r>
+        <w:rPr>
+          <w:rFonts w:ascii="Courier" w:hAnsi="Courier" w:cs="Courier"/>
+          <w:color w:val="000000"/>
+          <w:sz w:val="20"/>
+          <w:szCs w:val="20"/>
+          <w:lang w:val="en-US"/>
+        </w:rPr>
+        <w:t xml:space="preserve"> = edge(grey, </w:t>
       </w:r>
       <w:r>
         <w:rPr>
@@ -2941,7 +2963,29 @@
           <w:szCs w:val="20"/>
           <w:lang w:val="en-US"/>
         </w:rPr>
-        <w:t xml:space="preserve">    subplot(2,2,i),imshow(bw); title(strcat(</w:t>
+        <w:t xml:space="preserve">    subplot(2,2,i),imshow(</w:t>
+      </w:r>
+      <w:proofErr w:type="spellStart"/>
+      <w:r>
+        <w:rPr>
+          <w:rFonts w:ascii="Courier" w:hAnsi="Courier" w:cs="Courier"/>
+          <w:color w:val="000000"/>
+          <w:sz w:val="20"/>
+          <w:szCs w:val="20"/>
+          <w:lang w:val="en-US"/>
+        </w:rPr>
+        <w:t>bw</w:t>
+      </w:r>
+      <w:proofErr w:type="spellEnd"/>
+      <w:r>
+        <w:rPr>
+          <w:rFonts w:ascii="Courier" w:hAnsi="Courier" w:cs="Courier"/>
+          <w:color w:val="000000"/>
+          <w:sz w:val="20"/>
+          <w:szCs w:val="20"/>
+          <w:lang w:val="en-US"/>
+        </w:rPr>
+        <w:t>); title(strcat(</w:t>
       </w:r>
       <w:r>
         <w:rPr>
@@ -3151,7 +3195,29 @@
           <w:szCs w:val="20"/>
           <w:lang w:val="en-US"/>
         </w:rPr>
-        <w:t xml:space="preserve">P = houghpeaks(H, 5, </w:t>
+        <w:t xml:space="preserve">P = </w:t>
+      </w:r>
+      <w:proofErr w:type="spellStart"/>
+      <w:r>
+        <w:rPr>
+          <w:rFonts w:ascii="Courier" w:hAnsi="Courier" w:cs="Courier"/>
+          <w:color w:val="000000"/>
+          <w:sz w:val="20"/>
+          <w:szCs w:val="20"/>
+          <w:lang w:val="en-US"/>
+        </w:rPr>
+        <w:t>houghpeaks</w:t>
+      </w:r>
+      <w:proofErr w:type="spellEnd"/>
+      <w:r>
+        <w:rPr>
+          <w:rFonts w:ascii="Courier" w:hAnsi="Courier" w:cs="Courier"/>
+          <w:color w:val="000000"/>
+          <w:sz w:val="20"/>
+          <w:szCs w:val="20"/>
+          <w:lang w:val="en-US"/>
+        </w:rPr>
+        <w:t xml:space="preserve">(H, 5, </w:t>
       </w:r>
       <w:r>
         <w:rPr>
@@ -3195,7 +3261,29 @@
           <w:szCs w:val="20"/>
           <w:lang w:val="en-US"/>
         </w:rPr>
-        <w:t xml:space="preserve">lines = houghlines(BW, theta, rho, P, </w:t>
+        <w:t xml:space="preserve">lines = </w:t>
+      </w:r>
+      <w:proofErr w:type="spellStart"/>
+      <w:r>
+        <w:rPr>
+          <w:rFonts w:ascii="Courier" w:hAnsi="Courier" w:cs="Courier"/>
+          <w:color w:val="000000"/>
+          <w:sz w:val="20"/>
+          <w:szCs w:val="20"/>
+          <w:lang w:val="en-US"/>
+        </w:rPr>
+        <w:t>houghlines</w:t>
+      </w:r>
+      <w:proofErr w:type="spellEnd"/>
+      <w:r>
+        <w:rPr>
+          <w:rFonts w:ascii="Courier" w:hAnsi="Courier" w:cs="Courier"/>
+          <w:color w:val="000000"/>
+          <w:sz w:val="20"/>
+          <w:szCs w:val="20"/>
+          <w:lang w:val="en-US"/>
+        </w:rPr>
+        <w:t xml:space="preserve">(BW, theta, rho, P, </w:t>
       </w:r>
       <w:r>
         <w:rPr>
@@ -3205,7 +3293,29 @@
           <w:szCs w:val="20"/>
           <w:lang w:val="en-US"/>
         </w:rPr>
-        <w:t>'FillGap'</w:t>
+        <w:t>'</w:t>
+      </w:r>
+      <w:proofErr w:type="spellStart"/>
+      <w:r>
+        <w:rPr>
+          <w:rFonts w:ascii="Courier" w:hAnsi="Courier" w:cs="Courier"/>
+          <w:color w:val="A020F0"/>
+          <w:sz w:val="20"/>
+          <w:szCs w:val="20"/>
+          <w:lang w:val="en-US"/>
+        </w:rPr>
+        <w:t>FillGap</w:t>
+      </w:r>
+      <w:proofErr w:type="spellEnd"/>
+      <w:r>
+        <w:rPr>
+          <w:rFonts w:ascii="Courier" w:hAnsi="Courier" w:cs="Courier"/>
+          <w:color w:val="A020F0"/>
+          <w:sz w:val="20"/>
+          <w:szCs w:val="20"/>
+          <w:lang w:val="en-US"/>
+        </w:rPr>
+        <w:t>'</w:t>
       </w:r>
       <w:r>
         <w:rPr>
@@ -3225,7 +3335,29 @@
           <w:szCs w:val="20"/>
           <w:lang w:val="en-US"/>
         </w:rPr>
-        <w:t>'MinLength'</w:t>
+        <w:t>'</w:t>
+      </w:r>
+      <w:proofErr w:type="spellStart"/>
+      <w:r>
+        <w:rPr>
+          <w:rFonts w:ascii="Courier" w:hAnsi="Courier" w:cs="Courier"/>
+          <w:color w:val="A020F0"/>
+          <w:sz w:val="20"/>
+          <w:szCs w:val="20"/>
+          <w:lang w:val="en-US"/>
+        </w:rPr>
+        <w:t>MinLength</w:t>
+      </w:r>
+      <w:proofErr w:type="spellEnd"/>
+      <w:r>
+        <w:rPr>
+          <w:rFonts w:ascii="Courier" w:hAnsi="Courier" w:cs="Courier"/>
+          <w:color w:val="A020F0"/>
+          <w:sz w:val="20"/>
+          <w:szCs w:val="20"/>
+          <w:lang w:val="en-US"/>
+        </w:rPr>
+        <w:t>'</w:t>
       </w:r>
       <w:r>
         <w:rPr>
@@ -3318,7 +3450,23 @@
           <w:iCs/>
           <w:lang w:val="en-US"/>
         </w:rPr>
-        <w:t>Traverse through all lines detected by houghlines, plot 2 primary lines: the first one, and the longest one.</w:t>
+        <w:t xml:space="preserve">Traverse through all lines detected by </w:t>
+      </w:r>
+      <w:proofErr w:type="spellStart"/>
+      <w:r>
+        <w:rPr>
+          <w:iCs/>
+          <w:lang w:val="en-US"/>
+        </w:rPr>
+        <w:t>houghlines</w:t>
+      </w:r>
+      <w:proofErr w:type="spellEnd"/>
+      <w:r>
+        <w:rPr>
+          <w:iCs/>
+          <w:lang w:val="en-US"/>
+        </w:rPr>
+        <w:t>, plot 2 primary lines: the first one, and the longest one.</w:t>
       </w:r>
     </w:p>
     <w:p>
@@ -3362,15 +3510,27 @@
           <w:lang w:val="en-US"/>
         </w:rPr>
       </w:pPr>
-      <w:r>
-        <w:rPr>
-          <w:rFonts w:ascii="Courier" w:hAnsi="Courier" w:cs="Courier"/>
-          <w:color w:val="000000"/>
-          <w:sz w:val="20"/>
-          <w:szCs w:val="20"/>
-          <w:lang w:val="en-US"/>
-        </w:rPr>
-        <w:t>max_len = 0;</w:t>
+      <w:proofErr w:type="spellStart"/>
+      <w:r>
+        <w:rPr>
+          <w:rFonts w:ascii="Courier" w:hAnsi="Courier" w:cs="Courier"/>
+          <w:color w:val="000000"/>
+          <w:sz w:val="20"/>
+          <w:szCs w:val="20"/>
+          <w:lang w:val="en-US"/>
+        </w:rPr>
+        <w:t>max_len</w:t>
+      </w:r>
+      <w:proofErr w:type="spellEnd"/>
+      <w:r>
+        <w:rPr>
+          <w:rFonts w:ascii="Courier" w:hAnsi="Courier" w:cs="Courier"/>
+          <w:color w:val="000000"/>
+          <w:sz w:val="20"/>
+          <w:szCs w:val="20"/>
+          <w:lang w:val="en-US"/>
+        </w:rPr>
+        <w:t xml:space="preserve"> = 0;</w:t>
       </w:r>
     </w:p>
     <w:p>
@@ -3443,7 +3603,29 @@
           <w:szCs w:val="20"/>
           <w:lang w:val="en-US"/>
         </w:rPr>
-        <w:t xml:space="preserve">        xy = [lines(k).point1; lines(k).point2];</w:t>
+        <w:t xml:space="preserve">        </w:t>
+      </w:r>
+      <w:proofErr w:type="spellStart"/>
+      <w:r>
+        <w:rPr>
+          <w:rFonts w:ascii="Courier" w:hAnsi="Courier" w:cs="Courier"/>
+          <w:color w:val="000000"/>
+          <w:sz w:val="20"/>
+          <w:szCs w:val="20"/>
+          <w:lang w:val="en-US"/>
+        </w:rPr>
+        <w:t>xy</w:t>
+      </w:r>
+      <w:proofErr w:type="spellEnd"/>
+      <w:r>
+        <w:rPr>
+          <w:rFonts w:ascii="Courier" w:hAnsi="Courier" w:cs="Courier"/>
+          <w:color w:val="000000"/>
+          <w:sz w:val="20"/>
+          <w:szCs w:val="20"/>
+          <w:lang w:val="en-US"/>
+        </w:rPr>
+        <w:t xml:space="preserve"> = [lines(k).point1; lines(k).point2];</w:t>
       </w:r>
     </w:p>
     <w:p>
@@ -3505,7 +3687,51 @@
           <w:szCs w:val="20"/>
           <w:lang w:val="en-US"/>
         </w:rPr>
-        <w:t xml:space="preserve">        plot(xy(:,1),xy(:,2),</w:t>
+        <w:t xml:space="preserve">        plot(</w:t>
+      </w:r>
+      <w:proofErr w:type="spellStart"/>
+      <w:r>
+        <w:rPr>
+          <w:rFonts w:ascii="Courier" w:hAnsi="Courier" w:cs="Courier"/>
+          <w:color w:val="000000"/>
+          <w:sz w:val="20"/>
+          <w:szCs w:val="20"/>
+          <w:lang w:val="en-US"/>
+        </w:rPr>
+        <w:t>xy</w:t>
+      </w:r>
+      <w:proofErr w:type="spellEnd"/>
+      <w:r>
+        <w:rPr>
+          <w:rFonts w:ascii="Courier" w:hAnsi="Courier" w:cs="Courier"/>
+          <w:color w:val="000000"/>
+          <w:sz w:val="20"/>
+          <w:szCs w:val="20"/>
+          <w:lang w:val="en-US"/>
+        </w:rPr>
+        <w:t>(:,1),</w:t>
+      </w:r>
+      <w:proofErr w:type="spellStart"/>
+      <w:r>
+        <w:rPr>
+          <w:rFonts w:ascii="Courier" w:hAnsi="Courier" w:cs="Courier"/>
+          <w:color w:val="000000"/>
+          <w:sz w:val="20"/>
+          <w:szCs w:val="20"/>
+          <w:lang w:val="en-US"/>
+        </w:rPr>
+        <w:t>xy</w:t>
+      </w:r>
+      <w:proofErr w:type="spellEnd"/>
+      <w:r>
+        <w:rPr>
+          <w:rFonts w:ascii="Courier" w:hAnsi="Courier" w:cs="Courier"/>
+          <w:color w:val="000000"/>
+          <w:sz w:val="20"/>
+          <w:szCs w:val="20"/>
+          <w:lang w:val="en-US"/>
+        </w:rPr>
+        <w:t>(:,2),</w:t>
       </w:r>
       <w:r>
         <w:rPr>
@@ -3638,7 +3864,51 @@
           <w:szCs w:val="20"/>
           <w:lang w:val="en-US"/>
         </w:rPr>
-        <w:t xml:space="preserve">       plot(xy(1,1),xy(1,2),</w:t>
+        <w:t xml:space="preserve">       plot(</w:t>
+      </w:r>
+      <w:proofErr w:type="spellStart"/>
+      <w:r>
+        <w:rPr>
+          <w:rFonts w:ascii="Courier" w:hAnsi="Courier" w:cs="Courier"/>
+          <w:color w:val="000000"/>
+          <w:sz w:val="20"/>
+          <w:szCs w:val="20"/>
+          <w:lang w:val="en-US"/>
+        </w:rPr>
+        <w:t>xy</w:t>
+      </w:r>
+      <w:proofErr w:type="spellEnd"/>
+      <w:r>
+        <w:rPr>
+          <w:rFonts w:ascii="Courier" w:hAnsi="Courier" w:cs="Courier"/>
+          <w:color w:val="000000"/>
+          <w:sz w:val="20"/>
+          <w:szCs w:val="20"/>
+          <w:lang w:val="en-US"/>
+        </w:rPr>
+        <w:t>(1,1),</w:t>
+      </w:r>
+      <w:proofErr w:type="spellStart"/>
+      <w:r>
+        <w:rPr>
+          <w:rFonts w:ascii="Courier" w:hAnsi="Courier" w:cs="Courier"/>
+          <w:color w:val="000000"/>
+          <w:sz w:val="20"/>
+          <w:szCs w:val="20"/>
+          <w:lang w:val="en-US"/>
+        </w:rPr>
+        <w:t>xy</w:t>
+      </w:r>
+      <w:proofErr w:type="spellEnd"/>
+      <w:r>
+        <w:rPr>
+          <w:rFonts w:ascii="Courier" w:hAnsi="Courier" w:cs="Courier"/>
+          <w:color w:val="000000"/>
+          <w:sz w:val="20"/>
+          <w:szCs w:val="20"/>
+          <w:lang w:val="en-US"/>
+        </w:rPr>
+        <w:t>(1,2),</w:t>
       </w:r>
       <w:r>
         <w:rPr>
@@ -3739,7 +4009,51 @@
           <w:szCs w:val="20"/>
           <w:lang w:val="en-US"/>
         </w:rPr>
-        <w:t xml:space="preserve">       plot(xy(2,1),xy(2,2),</w:t>
+        <w:t xml:space="preserve">       plot(</w:t>
+      </w:r>
+      <w:proofErr w:type="spellStart"/>
+      <w:r>
+        <w:rPr>
+          <w:rFonts w:ascii="Courier" w:hAnsi="Courier" w:cs="Courier"/>
+          <w:color w:val="000000"/>
+          <w:sz w:val="20"/>
+          <w:szCs w:val="20"/>
+          <w:lang w:val="en-US"/>
+        </w:rPr>
+        <w:t>xy</w:t>
+      </w:r>
+      <w:proofErr w:type="spellEnd"/>
+      <w:r>
+        <w:rPr>
+          <w:rFonts w:ascii="Courier" w:hAnsi="Courier" w:cs="Courier"/>
+          <w:color w:val="000000"/>
+          <w:sz w:val="20"/>
+          <w:szCs w:val="20"/>
+          <w:lang w:val="en-US"/>
+        </w:rPr>
+        <w:t>(2,1),</w:t>
+      </w:r>
+      <w:proofErr w:type="spellStart"/>
+      <w:r>
+        <w:rPr>
+          <w:rFonts w:ascii="Courier" w:hAnsi="Courier" w:cs="Courier"/>
+          <w:color w:val="000000"/>
+          <w:sz w:val="20"/>
+          <w:szCs w:val="20"/>
+          <w:lang w:val="en-US"/>
+        </w:rPr>
+        <w:t>xy</w:t>
+      </w:r>
+      <w:proofErr w:type="spellEnd"/>
+      <w:r>
+        <w:rPr>
+          <w:rFonts w:ascii="Courier" w:hAnsi="Courier" w:cs="Courier"/>
+          <w:color w:val="000000"/>
+          <w:sz w:val="20"/>
+          <w:szCs w:val="20"/>
+          <w:lang w:val="en-US"/>
+        </w:rPr>
+        <w:t>(2,2),</w:t>
       </w:r>
       <w:r>
         <w:rPr>
@@ -3923,7 +4237,29 @@
           <w:szCs w:val="20"/>
           <w:lang w:val="en-US"/>
         </w:rPr>
-        <w:t xml:space="preserve">   len = norm(lines(k).point1 - lines(k).point2);</w:t>
+        <w:t xml:space="preserve">   </w:t>
+      </w:r>
+      <w:proofErr w:type="spellStart"/>
+      <w:r>
+        <w:rPr>
+          <w:rFonts w:ascii="Courier" w:hAnsi="Courier" w:cs="Courier"/>
+          <w:color w:val="000000"/>
+          <w:sz w:val="20"/>
+          <w:szCs w:val="20"/>
+          <w:lang w:val="en-US"/>
+        </w:rPr>
+        <w:t>len</w:t>
+      </w:r>
+      <w:proofErr w:type="spellEnd"/>
+      <w:r>
+        <w:rPr>
+          <w:rFonts w:ascii="Courier" w:hAnsi="Courier" w:cs="Courier"/>
+          <w:color w:val="000000"/>
+          <w:sz w:val="20"/>
+          <w:szCs w:val="20"/>
+          <w:lang w:val="en-US"/>
+        </w:rPr>
+        <w:t xml:space="preserve"> = norm(lines(k).point1 - lines(k).point2);</w:t>
       </w:r>
     </w:p>
     <w:p>
@@ -3964,7 +4300,51 @@
           <w:szCs w:val="20"/>
           <w:lang w:val="en-US"/>
         </w:rPr>
-        <w:t xml:space="preserve"> ( len &gt; max_len)</w:t>
+        <w:t xml:space="preserve"> ( </w:t>
+      </w:r>
+      <w:proofErr w:type="spellStart"/>
+      <w:r>
+        <w:rPr>
+          <w:rFonts w:ascii="Courier" w:hAnsi="Courier" w:cs="Courier"/>
+          <w:color w:val="000000"/>
+          <w:sz w:val="20"/>
+          <w:szCs w:val="20"/>
+          <w:lang w:val="en-US"/>
+        </w:rPr>
+        <w:t>len</w:t>
+      </w:r>
+      <w:proofErr w:type="spellEnd"/>
+      <w:r>
+        <w:rPr>
+          <w:rFonts w:ascii="Courier" w:hAnsi="Courier" w:cs="Courier"/>
+          <w:color w:val="000000"/>
+          <w:sz w:val="20"/>
+          <w:szCs w:val="20"/>
+          <w:lang w:val="en-US"/>
+        </w:rPr>
+        <w:t xml:space="preserve"> &gt; </w:t>
+      </w:r>
+      <w:proofErr w:type="spellStart"/>
+      <w:r>
+        <w:rPr>
+          <w:rFonts w:ascii="Courier" w:hAnsi="Courier" w:cs="Courier"/>
+          <w:color w:val="000000"/>
+          <w:sz w:val="20"/>
+          <w:szCs w:val="20"/>
+          <w:lang w:val="en-US"/>
+        </w:rPr>
+        <w:t>max_len</w:t>
+      </w:r>
+      <w:proofErr w:type="spellEnd"/>
+      <w:r>
+        <w:rPr>
+          <w:rFonts w:ascii="Courier" w:hAnsi="Courier" w:cs="Courier"/>
+          <w:color w:val="000000"/>
+          <w:sz w:val="20"/>
+          <w:szCs w:val="20"/>
+          <w:lang w:val="en-US"/>
+        </w:rPr>
+        <w:t>)</w:t>
       </w:r>
     </w:p>
     <w:p>
@@ -3985,7 +4365,51 @@
           <w:szCs w:val="20"/>
           <w:lang w:val="en-US"/>
         </w:rPr>
-        <w:t xml:space="preserve">      max_len = len;</w:t>
+        <w:t xml:space="preserve">      </w:t>
+      </w:r>
+      <w:proofErr w:type="spellStart"/>
+      <w:r>
+        <w:rPr>
+          <w:rFonts w:ascii="Courier" w:hAnsi="Courier" w:cs="Courier"/>
+          <w:color w:val="000000"/>
+          <w:sz w:val="20"/>
+          <w:szCs w:val="20"/>
+          <w:lang w:val="en-US"/>
+        </w:rPr>
+        <w:t>max_len</w:t>
+      </w:r>
+      <w:proofErr w:type="spellEnd"/>
+      <w:r>
+        <w:rPr>
+          <w:rFonts w:ascii="Courier" w:hAnsi="Courier" w:cs="Courier"/>
+          <w:color w:val="000000"/>
+          <w:sz w:val="20"/>
+          <w:szCs w:val="20"/>
+          <w:lang w:val="en-US"/>
+        </w:rPr>
+        <w:t xml:space="preserve"> = </w:t>
+      </w:r>
+      <w:proofErr w:type="spellStart"/>
+      <w:r>
+        <w:rPr>
+          <w:rFonts w:ascii="Courier" w:hAnsi="Courier" w:cs="Courier"/>
+          <w:color w:val="000000"/>
+          <w:sz w:val="20"/>
+          <w:szCs w:val="20"/>
+          <w:lang w:val="en-US"/>
+        </w:rPr>
+        <w:t>len</w:t>
+      </w:r>
+      <w:proofErr w:type="spellEnd"/>
+      <w:r>
+        <w:rPr>
+          <w:rFonts w:ascii="Courier" w:hAnsi="Courier" w:cs="Courier"/>
+          <w:color w:val="000000"/>
+          <w:sz w:val="20"/>
+          <w:szCs w:val="20"/>
+          <w:lang w:val="en-US"/>
+        </w:rPr>
+        <w:t>;</w:t>
       </w:r>
     </w:p>
     <w:p>
@@ -4006,7 +4430,51 @@
           <w:szCs w:val="20"/>
           <w:lang w:val="en-US"/>
         </w:rPr>
-        <w:t xml:space="preserve">      xy_long = xy;</w:t>
+        <w:t xml:space="preserve">      </w:t>
+      </w:r>
+      <w:proofErr w:type="spellStart"/>
+      <w:r>
+        <w:rPr>
+          <w:rFonts w:ascii="Courier" w:hAnsi="Courier" w:cs="Courier"/>
+          <w:color w:val="000000"/>
+          <w:sz w:val="20"/>
+          <w:szCs w:val="20"/>
+          <w:lang w:val="en-US"/>
+        </w:rPr>
+        <w:t>xy_long</w:t>
+      </w:r>
+      <w:proofErr w:type="spellEnd"/>
+      <w:r>
+        <w:rPr>
+          <w:rFonts w:ascii="Courier" w:hAnsi="Courier" w:cs="Courier"/>
+          <w:color w:val="000000"/>
+          <w:sz w:val="20"/>
+          <w:szCs w:val="20"/>
+          <w:lang w:val="en-US"/>
+        </w:rPr>
+        <w:t xml:space="preserve"> = </w:t>
+      </w:r>
+      <w:proofErr w:type="spellStart"/>
+      <w:r>
+        <w:rPr>
+          <w:rFonts w:ascii="Courier" w:hAnsi="Courier" w:cs="Courier"/>
+          <w:color w:val="000000"/>
+          <w:sz w:val="20"/>
+          <w:szCs w:val="20"/>
+          <w:lang w:val="en-US"/>
+        </w:rPr>
+        <w:t>xy</w:t>
+      </w:r>
+      <w:proofErr w:type="spellEnd"/>
+      <w:r>
+        <w:rPr>
+          <w:rFonts w:ascii="Courier" w:hAnsi="Courier" w:cs="Courier"/>
+          <w:color w:val="000000"/>
+          <w:sz w:val="20"/>
+          <w:szCs w:val="20"/>
+          <w:lang w:val="en-US"/>
+        </w:rPr>
+        <w:t>;</w:t>
       </w:r>
     </w:p>
     <w:p>
@@ -4201,7 +4669,51 @@
           <w:szCs w:val="20"/>
           <w:lang w:val="en-US"/>
         </w:rPr>
-        <w:t>plot(xy_long(2,1),xy_long(2,2),</w:t>
+        <w:t>plot(</w:t>
+      </w:r>
+      <w:proofErr w:type="spellStart"/>
+      <w:r>
+        <w:rPr>
+          <w:rFonts w:ascii="Courier" w:hAnsi="Courier" w:cs="Courier"/>
+          <w:color w:val="000000"/>
+          <w:sz w:val="20"/>
+          <w:szCs w:val="20"/>
+          <w:lang w:val="en-US"/>
+        </w:rPr>
+        <w:t>xy_long</w:t>
+      </w:r>
+      <w:proofErr w:type="spellEnd"/>
+      <w:r>
+        <w:rPr>
+          <w:rFonts w:ascii="Courier" w:hAnsi="Courier" w:cs="Courier"/>
+          <w:color w:val="000000"/>
+          <w:sz w:val="20"/>
+          <w:szCs w:val="20"/>
+          <w:lang w:val="en-US"/>
+        </w:rPr>
+        <w:t>(2,1),</w:t>
+      </w:r>
+      <w:proofErr w:type="spellStart"/>
+      <w:r>
+        <w:rPr>
+          <w:rFonts w:ascii="Courier" w:hAnsi="Courier" w:cs="Courier"/>
+          <w:color w:val="000000"/>
+          <w:sz w:val="20"/>
+          <w:szCs w:val="20"/>
+          <w:lang w:val="en-US"/>
+        </w:rPr>
+        <w:t>xy_long</w:t>
+      </w:r>
+      <w:proofErr w:type="spellEnd"/>
+      <w:r>
+        <w:rPr>
+          <w:rFonts w:ascii="Courier" w:hAnsi="Courier" w:cs="Courier"/>
+          <w:color w:val="000000"/>
+          <w:sz w:val="20"/>
+          <w:szCs w:val="20"/>
+          <w:lang w:val="en-US"/>
+        </w:rPr>
+        <w:t>(2,2),</w:t>
       </w:r>
       <w:r>
         <w:rPr>
@@ -4302,7 +4814,51 @@
           <w:szCs w:val="20"/>
           <w:lang w:val="en-US"/>
         </w:rPr>
-        <w:t>plot(xy_long(:,1),xy_long(:,2),</w:t>
+        <w:t>plot(</w:t>
+      </w:r>
+      <w:proofErr w:type="spellStart"/>
+      <w:r>
+        <w:rPr>
+          <w:rFonts w:ascii="Courier" w:hAnsi="Courier" w:cs="Courier"/>
+          <w:color w:val="000000"/>
+          <w:sz w:val="20"/>
+          <w:szCs w:val="20"/>
+          <w:lang w:val="en-US"/>
+        </w:rPr>
+        <w:t>xy_long</w:t>
+      </w:r>
+      <w:proofErr w:type="spellEnd"/>
+      <w:r>
+        <w:rPr>
+          <w:rFonts w:ascii="Courier" w:hAnsi="Courier" w:cs="Courier"/>
+          <w:color w:val="000000"/>
+          <w:sz w:val="20"/>
+          <w:szCs w:val="20"/>
+          <w:lang w:val="en-US"/>
+        </w:rPr>
+        <w:t>(:,1),</w:t>
+      </w:r>
+      <w:proofErr w:type="spellStart"/>
+      <w:r>
+        <w:rPr>
+          <w:rFonts w:ascii="Courier" w:hAnsi="Courier" w:cs="Courier"/>
+          <w:color w:val="000000"/>
+          <w:sz w:val="20"/>
+          <w:szCs w:val="20"/>
+          <w:lang w:val="en-US"/>
+        </w:rPr>
+        <w:t>xy_long</w:t>
+      </w:r>
+      <w:proofErr w:type="spellEnd"/>
+      <w:r>
+        <w:rPr>
+          <w:rFonts w:ascii="Courier" w:hAnsi="Courier" w:cs="Courier"/>
+          <w:color w:val="000000"/>
+          <w:sz w:val="20"/>
+          <w:szCs w:val="20"/>
+          <w:lang w:val="en-US"/>
+        </w:rPr>
+        <w:t>(:,2),</w:t>
       </w:r>
       <w:r>
         <w:rPr>
@@ -5753,7 +6309,29 @@
           <w:szCs w:val="20"/>
           <w:lang w:val="es-ES"/>
         </w:rPr>
-        <w:t>c = inv(A'*A)*A'*y</w:t>
+        <w:t xml:space="preserve">c = </w:t>
+      </w:r>
+      <w:proofErr w:type="spellStart"/>
+      <w:r>
+        <w:rPr>
+          <w:rFonts w:ascii="Courier" w:hAnsi="Courier" w:cs="Courier"/>
+          <w:color w:val="000000"/>
+          <w:sz w:val="20"/>
+          <w:szCs w:val="20"/>
+          <w:lang w:val="es-ES"/>
+        </w:rPr>
+        <w:t>inv</w:t>
+      </w:r>
+      <w:proofErr w:type="spellEnd"/>
+      <w:r>
+        <w:rPr>
+          <w:rFonts w:ascii="Courier" w:hAnsi="Courier" w:cs="Courier"/>
+          <w:color w:val="000000"/>
+          <w:sz w:val="20"/>
+          <w:szCs w:val="20"/>
+          <w:lang w:val="es-ES"/>
+        </w:rPr>
+        <w:t>(A'*A)*A'*y</w:t>
       </w:r>
     </w:p>
     <w:p>
@@ -7764,15 +8342,27 @@
           <w:lang w:val="en-US"/>
         </w:rPr>
       </w:pPr>
-      <w:r>
-        <w:rPr>
-          <w:rFonts w:ascii="Courier" w:hAnsi="Courier" w:cs="Courier"/>
-          <w:color w:val="000000"/>
-          <w:sz w:val="20"/>
-          <w:szCs w:val="20"/>
-          <w:lang w:val="en-US"/>
-        </w:rPr>
-        <w:t>rez=uint8(filter2(lab</w:t>
+      <w:proofErr w:type="spellStart"/>
+      <w:r>
+        <w:rPr>
+          <w:rFonts w:ascii="Courier" w:hAnsi="Courier" w:cs="Courier"/>
+          <w:color w:val="000000"/>
+          <w:sz w:val="20"/>
+          <w:szCs w:val="20"/>
+          <w:lang w:val="en-US"/>
+        </w:rPr>
+        <w:t>rez</w:t>
+      </w:r>
+      <w:proofErr w:type="spellEnd"/>
+      <w:r>
+        <w:rPr>
+          <w:rFonts w:ascii="Courier" w:hAnsi="Courier" w:cs="Courier"/>
+          <w:color w:val="000000"/>
+          <w:sz w:val="20"/>
+          <w:szCs w:val="20"/>
+          <w:lang w:val="en-US"/>
+        </w:rPr>
+        <w:t>=uint8(filter2(lab</w:t>
       </w:r>
       <w:r>
         <w:rPr>
@@ -7843,7 +8433,29 @@
           <w:szCs w:val="20"/>
           <w:lang w:val="en-US"/>
         </w:rPr>
-        <w:t>imshow(rez);</w:t>
+        <w:t>imshow(</w:t>
+      </w:r>
+      <w:proofErr w:type="spellStart"/>
+      <w:r>
+        <w:rPr>
+          <w:rFonts w:ascii="Courier" w:hAnsi="Courier" w:cs="Courier"/>
+          <w:color w:val="000000"/>
+          <w:sz w:val="20"/>
+          <w:szCs w:val="20"/>
+          <w:lang w:val="en-US"/>
+        </w:rPr>
+        <w:t>rez</w:t>
+      </w:r>
+      <w:proofErr w:type="spellEnd"/>
+      <w:r>
+        <w:rPr>
+          <w:rFonts w:ascii="Courier" w:hAnsi="Courier" w:cs="Courier"/>
+          <w:color w:val="000000"/>
+          <w:sz w:val="20"/>
+          <w:szCs w:val="20"/>
+          <w:lang w:val="en-US"/>
+        </w:rPr>
+        <w:t>);</w:t>
       </w:r>
     </w:p>
     <w:p>
@@ -7874,7 +8486,29 @@
           <w:szCs w:val="20"/>
           <w:lang w:val="en-US"/>
         </w:rPr>
-        <w:t>'laplacian'</w:t>
+        <w:t>'</w:t>
+      </w:r>
+      <w:proofErr w:type="spellStart"/>
+      <w:r>
+        <w:rPr>
+          <w:rFonts w:ascii="Courier" w:hAnsi="Courier" w:cs="Courier"/>
+          <w:color w:val="A020F0"/>
+          <w:sz w:val="20"/>
+          <w:szCs w:val="20"/>
+          <w:lang w:val="en-US"/>
+        </w:rPr>
+        <w:t>laplacian</w:t>
+      </w:r>
+      <w:proofErr w:type="spellEnd"/>
+      <w:r>
+        <w:rPr>
+          <w:rFonts w:ascii="Courier" w:hAnsi="Courier" w:cs="Courier"/>
+          <w:color w:val="A020F0"/>
+          <w:sz w:val="20"/>
+          <w:szCs w:val="20"/>
+          <w:lang w:val="en-US"/>
+        </w:rPr>
+        <w:t>'</w:t>
       </w:r>
       <w:r>
         <w:rPr>
@@ -8027,7 +8661,29 @@
           <w:szCs w:val="20"/>
           <w:lang w:val="en-US"/>
         </w:rPr>
-        <w:t>'prewitt'</w:t>
+        <w:t>'</w:t>
+      </w:r>
+      <w:proofErr w:type="spellStart"/>
+      <w:r>
+        <w:rPr>
+          <w:rFonts w:ascii="Courier" w:hAnsi="Courier" w:cs="Courier"/>
+          <w:color w:val="A020F0"/>
+          <w:sz w:val="20"/>
+          <w:szCs w:val="20"/>
+          <w:lang w:val="en-US"/>
+        </w:rPr>
+        <w:t>prewitt</w:t>
+      </w:r>
+      <w:proofErr w:type="spellEnd"/>
+      <w:r>
+        <w:rPr>
+          <w:rFonts w:ascii="Courier" w:hAnsi="Courier" w:cs="Courier"/>
+          <w:color w:val="A020F0"/>
+          <w:sz w:val="20"/>
+          <w:szCs w:val="20"/>
+          <w:lang w:val="en-US"/>
+        </w:rPr>
+        <w:t>'</w:t>
       </w:r>
       <w:r>
         <w:rPr>
@@ -8068,7 +8724,29 @@
           <w:szCs w:val="20"/>
           <w:lang w:val="en-US"/>
         </w:rPr>
-        <w:t>'prewitt'</w:t>
+        <w:t>'</w:t>
+      </w:r>
+      <w:proofErr w:type="spellStart"/>
+      <w:r>
+        <w:rPr>
+          <w:rFonts w:ascii="Courier" w:hAnsi="Courier" w:cs="Courier"/>
+          <w:color w:val="A020F0"/>
+          <w:sz w:val="20"/>
+          <w:szCs w:val="20"/>
+          <w:lang w:val="en-US"/>
+        </w:rPr>
+        <w:t>prewitt</w:t>
+      </w:r>
+      <w:proofErr w:type="spellEnd"/>
+      <w:r>
+        <w:rPr>
+          <w:rFonts w:ascii="Courier" w:hAnsi="Courier" w:cs="Courier"/>
+          <w:color w:val="A020F0"/>
+          <w:sz w:val="20"/>
+          <w:szCs w:val="20"/>
+          <w:lang w:val="en-US"/>
+        </w:rPr>
+        <w:t>'</w:t>
       </w:r>
       <w:r>
         <w:rPr>
@@ -8227,7 +8905,29 @@
           <w:szCs w:val="20"/>
           <w:lang w:val="en-US"/>
         </w:rPr>
-        <w:t>'sobel'</w:t>
+        <w:t>'</w:t>
+      </w:r>
+      <w:proofErr w:type="spellStart"/>
+      <w:r>
+        <w:rPr>
+          <w:rFonts w:ascii="Courier" w:hAnsi="Courier" w:cs="Courier"/>
+          <w:color w:val="A020F0"/>
+          <w:sz w:val="20"/>
+          <w:szCs w:val="20"/>
+          <w:lang w:val="en-US"/>
+        </w:rPr>
+        <w:t>sobel</w:t>
+      </w:r>
+      <w:proofErr w:type="spellEnd"/>
+      <w:r>
+        <w:rPr>
+          <w:rFonts w:ascii="Courier" w:hAnsi="Courier" w:cs="Courier"/>
+          <w:color w:val="A020F0"/>
+          <w:sz w:val="20"/>
+          <w:szCs w:val="20"/>
+          <w:lang w:val="en-US"/>
+        </w:rPr>
+        <w:t>'</w:t>
       </w:r>
       <w:r>
         <w:rPr>
@@ -8288,7 +8988,29 @@
           <w:szCs w:val="20"/>
           <w:lang w:val="en-US"/>
         </w:rPr>
-        <w:t>'sobel'</w:t>
+        <w:t>'</w:t>
+      </w:r>
+      <w:proofErr w:type="spellStart"/>
+      <w:r>
+        <w:rPr>
+          <w:rFonts w:ascii="Courier" w:hAnsi="Courier" w:cs="Courier"/>
+          <w:color w:val="A020F0"/>
+          <w:sz w:val="20"/>
+          <w:szCs w:val="20"/>
+          <w:lang w:val="en-US"/>
+        </w:rPr>
+        <w:t>sobel</w:t>
+      </w:r>
+      <w:proofErr w:type="spellEnd"/>
+      <w:r>
+        <w:rPr>
+          <w:rFonts w:ascii="Courier" w:hAnsi="Courier" w:cs="Courier"/>
+          <w:color w:val="A020F0"/>
+          <w:sz w:val="20"/>
+          <w:szCs w:val="20"/>
+          <w:lang w:val="en-US"/>
+        </w:rPr>
+        <w:t>'</w:t>
       </w:r>
       <w:r>
         <w:rPr>
@@ -9490,7 +10212,14 @@
         <w:rPr>
           <w:lang w:val="en-US"/>
         </w:rPr>
-        <w:t>the Fourier transform of derivatives g</w:t>
+        <w:t xml:space="preserve">the Fourier transform of derivatives </w:t>
+      </w:r>
+      <w:proofErr w:type="spellStart"/>
+      <w:r>
+        <w:rPr>
+          <w:lang w:val="en-US"/>
+        </w:rPr>
+        <w:t>g</w:t>
       </w:r>
       <w:r>
         <w:rPr>
@@ -9499,11 +10228,19 @@
         </w:rPr>
         <w:t>x</w:t>
       </w:r>
-      <w:r>
-        <w:rPr>
-          <w:lang w:val="en-US"/>
-        </w:rPr>
-        <w:t>, g</w:t>
+      <w:proofErr w:type="spellEnd"/>
+      <w:r>
+        <w:rPr>
+          <w:lang w:val="en-US"/>
+        </w:rPr>
+        <w:t xml:space="preserve">, </w:t>
+      </w:r>
+      <w:proofErr w:type="spellStart"/>
+      <w:r>
+        <w:rPr>
+          <w:lang w:val="en-US"/>
+        </w:rPr>
+        <w:t>g</w:t>
       </w:r>
       <w:r>
         <w:rPr>
@@ -9512,6 +10249,7 @@
         </w:rPr>
         <w:t>y</w:t>
       </w:r>
+      <w:proofErr w:type="spellEnd"/>
       <w:r>
         <w:rPr>
           <w:lang w:val="en-US"/>
@@ -10010,7 +10748,29 @@
           <w:szCs w:val="20"/>
           <w:lang w:val="en-US"/>
         </w:rPr>
-        <w:t>PSF = fspecial(</w:t>
+        <w:t xml:space="preserve">PSF = </w:t>
+      </w:r>
+      <w:proofErr w:type="spellStart"/>
+      <w:r>
+        <w:rPr>
+          <w:rFonts w:ascii="Courier" w:hAnsi="Courier" w:cs="Courier"/>
+          <w:color w:val="000000"/>
+          <w:sz w:val="20"/>
+          <w:szCs w:val="20"/>
+          <w:lang w:val="en-US"/>
+        </w:rPr>
+        <w:t>fspecial</w:t>
+      </w:r>
+      <w:proofErr w:type="spellEnd"/>
+      <w:r>
+        <w:rPr>
+          <w:rFonts w:ascii="Courier" w:hAnsi="Courier" w:cs="Courier"/>
+          <w:color w:val="000000"/>
+          <w:sz w:val="20"/>
+          <w:szCs w:val="20"/>
+          <w:lang w:val="en-US"/>
+        </w:rPr>
+        <w:t>(</w:t>
       </w:r>
       <w:r>
         <w:rPr>
@@ -10092,7 +10852,51 @@
           <w:szCs w:val="20"/>
           <w:lang w:val="en-US"/>
         </w:rPr>
-        <w:t>Blurred = imfilter(grey,PSF,</w:t>
+        <w:t xml:space="preserve">Blurred = </w:t>
+      </w:r>
+      <w:proofErr w:type="spellStart"/>
+      <w:r>
+        <w:rPr>
+          <w:rFonts w:ascii="Courier" w:hAnsi="Courier" w:cs="Courier"/>
+          <w:color w:val="000000"/>
+          <w:sz w:val="20"/>
+          <w:szCs w:val="20"/>
+          <w:lang w:val="en-US"/>
+        </w:rPr>
+        <w:t>imfilter</w:t>
+      </w:r>
+      <w:proofErr w:type="spellEnd"/>
+      <w:r>
+        <w:rPr>
+          <w:rFonts w:ascii="Courier" w:hAnsi="Courier" w:cs="Courier"/>
+          <w:color w:val="000000"/>
+          <w:sz w:val="20"/>
+          <w:szCs w:val="20"/>
+          <w:lang w:val="en-US"/>
+        </w:rPr>
+        <w:t>(</w:t>
+      </w:r>
+      <w:proofErr w:type="spellStart"/>
+      <w:r>
+        <w:rPr>
+          <w:rFonts w:ascii="Courier" w:hAnsi="Courier" w:cs="Courier"/>
+          <w:color w:val="000000"/>
+          <w:sz w:val="20"/>
+          <w:szCs w:val="20"/>
+          <w:lang w:val="en-US"/>
+        </w:rPr>
+        <w:t>grey,PSF</w:t>
+      </w:r>
+      <w:proofErr w:type="spellEnd"/>
+      <w:r>
+        <w:rPr>
+          <w:rFonts w:ascii="Courier" w:hAnsi="Courier" w:cs="Courier"/>
+          <w:color w:val="000000"/>
+          <w:sz w:val="20"/>
+          <w:szCs w:val="20"/>
+          <w:lang w:val="en-US"/>
+        </w:rPr>
+        <w:t>,</w:t>
       </w:r>
       <w:r>
         <w:rPr>
@@ -10420,7 +11224,29 @@
           <w:szCs w:val="20"/>
           <w:lang w:val="en-US"/>
         </w:rPr>
-        <w:t>[J1,P1] = deconvblind(Blurred,</w:t>
+        <w:t xml:space="preserve">[J1,P1] = </w:t>
+      </w:r>
+      <w:proofErr w:type="spellStart"/>
+      <w:r>
+        <w:rPr>
+          <w:rFonts w:ascii="Courier" w:hAnsi="Courier" w:cs="Courier"/>
+          <w:color w:val="000000"/>
+          <w:sz w:val="20"/>
+          <w:szCs w:val="20"/>
+          <w:lang w:val="en-US"/>
+        </w:rPr>
+        <w:t>deconvblind</w:t>
+      </w:r>
+      <w:proofErr w:type="spellEnd"/>
+      <w:r>
+        <w:rPr>
+          <w:rFonts w:ascii="Courier" w:hAnsi="Courier" w:cs="Courier"/>
+          <w:color w:val="000000"/>
+          <w:sz w:val="20"/>
+          <w:szCs w:val="20"/>
+          <w:lang w:val="en-US"/>
+        </w:rPr>
+        <w:t>(Blurred,</w:t>
       </w:r>
       <w:r>
         <w:rPr>
@@ -10723,7 +11549,29 @@
           <w:szCs w:val="20"/>
           <w:lang w:val="en-US"/>
         </w:rPr>
-        <w:t>OVERPSF = padarray(UNDERPSF,</w:t>
+        <w:t xml:space="preserve">OVERPSF = </w:t>
+      </w:r>
+      <w:proofErr w:type="spellStart"/>
+      <w:r>
+        <w:rPr>
+          <w:rFonts w:ascii="Courier" w:hAnsi="Courier" w:cs="Courier"/>
+          <w:color w:val="000000"/>
+          <w:sz w:val="20"/>
+          <w:szCs w:val="20"/>
+          <w:lang w:val="en-US"/>
+        </w:rPr>
+        <w:t>padarray</w:t>
+      </w:r>
+      <w:proofErr w:type="spellEnd"/>
+      <w:r>
+        <w:rPr>
+          <w:rFonts w:ascii="Courier" w:hAnsi="Courier" w:cs="Courier"/>
+          <w:color w:val="000000"/>
+          <w:sz w:val="20"/>
+          <w:szCs w:val="20"/>
+          <w:lang w:val="en-US"/>
+        </w:rPr>
+        <w:t>(UNDERPSF,</w:t>
       </w:r>
       <w:r>
         <w:rPr>
@@ -10825,7 +11673,29 @@
           <w:szCs w:val="20"/>
           <w:lang w:val="en-US"/>
         </w:rPr>
-        <w:t>[J2,P2] = deconvblind(Blurred,</w:t>
+        <w:t xml:space="preserve">[J2,P2] = </w:t>
+      </w:r>
+      <w:proofErr w:type="spellStart"/>
+      <w:r>
+        <w:rPr>
+          <w:rFonts w:ascii="Courier" w:hAnsi="Courier" w:cs="Courier"/>
+          <w:color w:val="000000"/>
+          <w:sz w:val="20"/>
+          <w:szCs w:val="20"/>
+          <w:lang w:val="en-US"/>
+        </w:rPr>
+        <w:t>deconvblind</w:t>
+      </w:r>
+      <w:proofErr w:type="spellEnd"/>
+      <w:r>
+        <w:rPr>
+          <w:rFonts w:ascii="Courier" w:hAnsi="Courier" w:cs="Courier"/>
+          <w:color w:val="000000"/>
+          <w:sz w:val="20"/>
+          <w:szCs w:val="20"/>
+          <w:lang w:val="en-US"/>
+        </w:rPr>
+        <w:t>(Blurred,</w:t>
       </w:r>
       <w:r>
         <w:rPr>
@@ -11137,7 +12007,29 @@
           <w:szCs w:val="20"/>
           <w:lang w:val="en-US"/>
         </w:rPr>
-        <w:t>INITPSF = padarray(UNDERPSF,[2 2],</w:t>
+        <w:t xml:space="preserve">INITPSF = </w:t>
+      </w:r>
+      <w:proofErr w:type="spellStart"/>
+      <w:r>
+        <w:rPr>
+          <w:rFonts w:ascii="Courier" w:hAnsi="Courier" w:cs="Courier"/>
+          <w:color w:val="000000"/>
+          <w:sz w:val="20"/>
+          <w:szCs w:val="20"/>
+          <w:lang w:val="en-US"/>
+        </w:rPr>
+        <w:t>padarray</w:t>
+      </w:r>
+      <w:proofErr w:type="spellEnd"/>
+      <w:r>
+        <w:rPr>
+          <w:rFonts w:ascii="Courier" w:hAnsi="Courier" w:cs="Courier"/>
+          <w:color w:val="000000"/>
+          <w:sz w:val="20"/>
+          <w:szCs w:val="20"/>
+          <w:lang w:val="en-US"/>
+        </w:rPr>
+        <w:t>(UNDERPSF,[2 2],</w:t>
       </w:r>
       <w:r>
         <w:rPr>
@@ -11219,7 +12111,29 @@
           <w:szCs w:val="20"/>
           <w:lang w:val="en-US"/>
         </w:rPr>
-        <w:t>[J3,P3] = deconvblind(Blurred,</w:t>
+        <w:t xml:space="preserve">[J3,P3] = </w:t>
+      </w:r>
+      <w:proofErr w:type="spellStart"/>
+      <w:r>
+        <w:rPr>
+          <w:rFonts w:ascii="Courier" w:hAnsi="Courier" w:cs="Courier"/>
+          <w:color w:val="000000"/>
+          <w:sz w:val="20"/>
+          <w:szCs w:val="20"/>
+          <w:lang w:val="en-US"/>
+        </w:rPr>
+        <w:t>deconvblind</w:t>
+      </w:r>
+      <w:proofErr w:type="spellEnd"/>
+      <w:r>
+        <w:rPr>
+          <w:rFonts w:ascii="Courier" w:hAnsi="Courier" w:cs="Courier"/>
+          <w:color w:val="000000"/>
+          <w:sz w:val="20"/>
+          <w:szCs w:val="20"/>
+          <w:lang w:val="en-US"/>
+        </w:rPr>
+        <w:t>(Blurred,</w:t>
       </w:r>
       <w:r>
         <w:rPr>
@@ -11525,16 +12439,1015 @@
         <w:adjustRightInd w:val="0"/>
         <w:ind w:left="720"/>
         <w:rPr>
+          <w:lang w:val="en-US"/>
+        </w:rPr>
+      </w:pPr>
+      <w:r>
+        <w:rPr>
+          <w:lang w:val="en-US"/>
+        </w:rPr>
+        <w:t>It could be observed that PSF has the best solution here compared with UNDERPSF and OVERPSF.</w:t>
+      </w:r>
+    </w:p>
+    <w:p>
+      <w:pPr>
+        <w:autoSpaceDE w:val="0"/>
+        <w:autoSpaceDN w:val="0"/>
+        <w:adjustRightInd w:val="0"/>
+        <w:ind w:left="720"/>
+        <w:rPr>
+          <w:lang w:val="en-US"/>
+        </w:rPr>
+      </w:pPr>
+    </w:p>
+    <w:p>
+      <w:pPr>
+        <w:autoSpaceDE w:val="0"/>
+        <w:autoSpaceDN w:val="0"/>
+        <w:adjustRightInd w:val="0"/>
+        <w:ind w:left="720"/>
+        <w:rPr>
+          <w:lang w:val="en-US"/>
+        </w:rPr>
+      </w:pPr>
+      <w:r>
+        <w:rPr>
+          <w:lang w:val="en-US"/>
+        </w:rPr>
+        <w:t xml:space="preserve">(6) </w:t>
+      </w:r>
+      <w:r>
+        <w:rPr>
+          <w:lang w:val="en-US"/>
+        </w:rPr>
+        <w:t>Compared the PSF produced by all above methods.</w:t>
+      </w:r>
+    </w:p>
+    <w:p>
+      <w:pPr>
+        <w:autoSpaceDE w:val="0"/>
+        <w:autoSpaceDN w:val="0"/>
+        <w:adjustRightInd w:val="0"/>
+        <w:ind w:left="720"/>
+        <w:rPr>
           <w:rFonts w:ascii="Courier" w:hAnsi="Courier"/>
           <w:lang w:val="en-US"/>
         </w:rPr>
       </w:pPr>
       <w:r>
         <w:rPr>
-          <w:lang w:val="en-US"/>
-        </w:rPr>
-        <w:t>It could be observed that PSF has the best solution here compared with UNDERPSF and OVERPSF.</w:t>
-      </w:r>
+          <w:rFonts w:ascii="Courier" w:hAnsi="Courier" w:cs="Courier"/>
+          <w:color w:val="000000"/>
+          <w:sz w:val="20"/>
+          <w:szCs w:val="20"/>
+          <w:lang w:val="en-US"/>
+        </w:rPr>
+        <w:t>figure;</w:t>
+      </w:r>
+    </w:p>
+    <w:p>
+      <w:pPr>
+        <w:autoSpaceDE w:val="0"/>
+        <w:autoSpaceDN w:val="0"/>
+        <w:adjustRightInd w:val="0"/>
+        <w:ind w:left="720"/>
+        <w:rPr>
+          <w:rFonts w:ascii="Courier" w:hAnsi="Courier"/>
+          <w:lang w:val="en-US"/>
+        </w:rPr>
+      </w:pPr>
+      <w:r>
+        <w:rPr>
+          <w:rFonts w:ascii="Courier" w:hAnsi="Courier" w:cs="Courier"/>
+          <w:color w:val="000000"/>
+          <w:sz w:val="20"/>
+          <w:szCs w:val="20"/>
+          <w:lang w:val="en-US"/>
+        </w:rPr>
+        <w:t>subplot(2,</w:t>
+      </w:r>
+      <w:r>
+        <w:rPr>
+          <w:rFonts w:ascii="Courier" w:hAnsi="Courier" w:cs="Courier"/>
+          <w:color w:val="000000"/>
+          <w:sz w:val="20"/>
+          <w:szCs w:val="20"/>
+          <w:lang w:val="en-US"/>
+        </w:rPr>
+        <w:t xml:space="preserve"> </w:t>
+      </w:r>
+      <w:r>
+        <w:rPr>
+          <w:rFonts w:ascii="Courier" w:hAnsi="Courier" w:cs="Courier"/>
+          <w:color w:val="000000"/>
+          <w:sz w:val="20"/>
+          <w:szCs w:val="20"/>
+          <w:lang w:val="en-US"/>
+        </w:rPr>
+        <w:t>2,</w:t>
+      </w:r>
+      <w:r>
+        <w:rPr>
+          <w:rFonts w:ascii="Courier" w:hAnsi="Courier" w:cs="Courier"/>
+          <w:color w:val="000000"/>
+          <w:sz w:val="20"/>
+          <w:szCs w:val="20"/>
+          <w:lang w:val="en-US"/>
+        </w:rPr>
+        <w:t xml:space="preserve"> </w:t>
+      </w:r>
+      <w:r>
+        <w:rPr>
+          <w:rFonts w:ascii="Courier" w:hAnsi="Courier" w:cs="Courier"/>
+          <w:color w:val="000000"/>
+          <w:sz w:val="20"/>
+          <w:szCs w:val="20"/>
+          <w:lang w:val="en-US"/>
+        </w:rPr>
+        <w:t>1)</w:t>
+      </w:r>
+    </w:p>
+    <w:p>
+      <w:pPr>
+        <w:autoSpaceDE w:val="0"/>
+        <w:autoSpaceDN w:val="0"/>
+        <w:adjustRightInd w:val="0"/>
+        <w:ind w:left="720"/>
+        <w:rPr>
+          <w:rFonts w:ascii="Courier" w:hAnsi="Courier"/>
+          <w:lang w:val="en-US"/>
+        </w:rPr>
+      </w:pPr>
+      <w:r>
+        <w:rPr>
+          <w:rFonts w:ascii="Courier" w:hAnsi="Courier" w:cs="Courier"/>
+          <w:color w:val="000000"/>
+          <w:sz w:val="20"/>
+          <w:szCs w:val="20"/>
+          <w:lang w:val="en-US"/>
+        </w:rPr>
+        <w:t>imshow(PSF,</w:t>
+      </w:r>
+      <w:r>
+        <w:rPr>
+          <w:rFonts w:ascii="Courier" w:hAnsi="Courier" w:cs="Courier"/>
+          <w:color w:val="000000"/>
+          <w:sz w:val="20"/>
+          <w:szCs w:val="20"/>
+          <w:lang w:val="en-US"/>
+        </w:rPr>
+        <w:t xml:space="preserve"> </w:t>
+      </w:r>
+      <w:r>
+        <w:rPr>
+          <w:rFonts w:ascii="Courier" w:hAnsi="Courier" w:cs="Courier"/>
+          <w:color w:val="000000"/>
+          <w:sz w:val="20"/>
+          <w:szCs w:val="20"/>
+          <w:lang w:val="en-US"/>
+        </w:rPr>
+        <w:t>[],</w:t>
+      </w:r>
+      <w:r>
+        <w:rPr>
+          <w:rFonts w:ascii="Courier" w:hAnsi="Courier" w:cs="Courier"/>
+          <w:color w:val="000000"/>
+          <w:sz w:val="20"/>
+          <w:szCs w:val="20"/>
+          <w:lang w:val="en-US"/>
+        </w:rPr>
+        <w:t xml:space="preserve"> </w:t>
+      </w:r>
+      <w:r>
+        <w:rPr>
+          <w:rFonts w:ascii="Courier" w:hAnsi="Courier" w:cs="Courier"/>
+          <w:color w:val="A020F0"/>
+          <w:sz w:val="20"/>
+          <w:szCs w:val="20"/>
+          <w:lang w:val="en-US"/>
+        </w:rPr>
+        <w:t>'</w:t>
+      </w:r>
+      <w:proofErr w:type="spellStart"/>
+      <w:r>
+        <w:rPr>
+          <w:rFonts w:ascii="Courier" w:hAnsi="Courier" w:cs="Courier"/>
+          <w:color w:val="A020F0"/>
+          <w:sz w:val="20"/>
+          <w:szCs w:val="20"/>
+          <w:lang w:val="en-US"/>
+        </w:rPr>
+        <w:t>InitialMagnification</w:t>
+      </w:r>
+      <w:proofErr w:type="spellEnd"/>
+      <w:r>
+        <w:rPr>
+          <w:rFonts w:ascii="Courier" w:hAnsi="Courier" w:cs="Courier"/>
+          <w:color w:val="A020F0"/>
+          <w:sz w:val="20"/>
+          <w:szCs w:val="20"/>
+          <w:lang w:val="en-US"/>
+        </w:rPr>
+        <w:t>'</w:t>
+      </w:r>
+      <w:r>
+        <w:rPr>
+          <w:rFonts w:ascii="Courier" w:hAnsi="Courier" w:cs="Courier"/>
+          <w:color w:val="000000"/>
+          <w:sz w:val="20"/>
+          <w:szCs w:val="20"/>
+          <w:lang w:val="en-US"/>
+        </w:rPr>
+        <w:t>,</w:t>
+      </w:r>
+      <w:r>
+        <w:rPr>
+          <w:rFonts w:ascii="Courier" w:hAnsi="Courier" w:cs="Courier"/>
+          <w:color w:val="000000"/>
+          <w:sz w:val="20"/>
+          <w:szCs w:val="20"/>
+          <w:lang w:val="en-US"/>
+        </w:rPr>
+        <w:t xml:space="preserve"> </w:t>
+      </w:r>
+      <w:r>
+        <w:rPr>
+          <w:rFonts w:ascii="Courier" w:hAnsi="Courier" w:cs="Courier"/>
+          <w:color w:val="A020F0"/>
+          <w:sz w:val="20"/>
+          <w:szCs w:val="20"/>
+          <w:lang w:val="en-US"/>
+        </w:rPr>
+        <w:t>'fit'</w:t>
+      </w:r>
+      <w:r>
+        <w:rPr>
+          <w:rFonts w:ascii="Courier" w:hAnsi="Courier" w:cs="Courier"/>
+          <w:color w:val="000000"/>
+          <w:sz w:val="20"/>
+          <w:szCs w:val="20"/>
+          <w:lang w:val="en-US"/>
+        </w:rPr>
+        <w:t>)</w:t>
+      </w:r>
+    </w:p>
+    <w:p>
+      <w:pPr>
+        <w:autoSpaceDE w:val="0"/>
+        <w:autoSpaceDN w:val="0"/>
+        <w:adjustRightInd w:val="0"/>
+        <w:ind w:left="720"/>
+        <w:rPr>
+          <w:rFonts w:ascii="Courier" w:hAnsi="Courier"/>
+          <w:lang w:val="en-US"/>
+        </w:rPr>
+      </w:pPr>
+      <w:r>
+        <w:rPr>
+          <w:rFonts w:ascii="Courier" w:hAnsi="Courier" w:cs="Courier"/>
+          <w:color w:val="000000"/>
+          <w:sz w:val="20"/>
+          <w:szCs w:val="20"/>
+          <w:lang w:val="en-US"/>
+        </w:rPr>
+        <w:lastRenderedPageBreak/>
+        <w:t>title(</w:t>
+      </w:r>
+      <w:r>
+        <w:rPr>
+          <w:rFonts w:ascii="Courier" w:hAnsi="Courier" w:cs="Courier"/>
+          <w:color w:val="A020F0"/>
+          <w:sz w:val="20"/>
+          <w:szCs w:val="20"/>
+          <w:lang w:val="en-US"/>
+        </w:rPr>
+        <w:t>'True PSF'</w:t>
+      </w:r>
+      <w:r>
+        <w:rPr>
+          <w:rFonts w:ascii="Courier" w:hAnsi="Courier" w:cs="Courier"/>
+          <w:color w:val="000000"/>
+          <w:sz w:val="20"/>
+          <w:szCs w:val="20"/>
+          <w:lang w:val="en-US"/>
+        </w:rPr>
+        <w:t>)</w:t>
+      </w:r>
+    </w:p>
+    <w:p>
+      <w:pPr>
+        <w:autoSpaceDE w:val="0"/>
+        <w:autoSpaceDN w:val="0"/>
+        <w:adjustRightInd w:val="0"/>
+        <w:ind w:left="720"/>
+        <w:rPr>
+          <w:rFonts w:ascii="Courier" w:hAnsi="Courier"/>
+          <w:lang w:val="en-US"/>
+        </w:rPr>
+      </w:pPr>
+      <w:r>
+        <w:rPr>
+          <w:rFonts w:ascii="Courier" w:hAnsi="Courier" w:cs="Courier"/>
+          <w:color w:val="000000"/>
+          <w:sz w:val="20"/>
+          <w:szCs w:val="20"/>
+          <w:lang w:val="en-US"/>
+        </w:rPr>
+        <w:t>subplot(222)</w:t>
+      </w:r>
+    </w:p>
+    <w:p>
+      <w:pPr>
+        <w:autoSpaceDE w:val="0"/>
+        <w:autoSpaceDN w:val="0"/>
+        <w:adjustRightInd w:val="0"/>
+        <w:ind w:left="720"/>
+        <w:rPr>
+          <w:rFonts w:ascii="Courier" w:hAnsi="Courier"/>
+          <w:lang w:val="en-US"/>
+        </w:rPr>
+      </w:pPr>
+      <w:r>
+        <w:rPr>
+          <w:rFonts w:ascii="Courier" w:hAnsi="Courier" w:cs="Courier"/>
+          <w:color w:val="000000"/>
+          <w:sz w:val="20"/>
+          <w:szCs w:val="20"/>
+          <w:lang w:val="en-US"/>
+        </w:rPr>
+        <w:t>imshow(P1,</w:t>
+      </w:r>
+      <w:r>
+        <w:rPr>
+          <w:rFonts w:ascii="Courier" w:hAnsi="Courier" w:cs="Courier"/>
+          <w:color w:val="000000"/>
+          <w:sz w:val="20"/>
+          <w:szCs w:val="20"/>
+          <w:lang w:val="en-US"/>
+        </w:rPr>
+        <w:t xml:space="preserve"> </w:t>
+      </w:r>
+      <w:r>
+        <w:rPr>
+          <w:rFonts w:ascii="Courier" w:hAnsi="Courier" w:cs="Courier"/>
+          <w:color w:val="000000"/>
+          <w:sz w:val="20"/>
+          <w:szCs w:val="20"/>
+          <w:lang w:val="en-US"/>
+        </w:rPr>
+        <w:t>[],</w:t>
+      </w:r>
+      <w:r>
+        <w:rPr>
+          <w:rFonts w:ascii="Courier" w:hAnsi="Courier" w:cs="Courier"/>
+          <w:color w:val="000000"/>
+          <w:sz w:val="20"/>
+          <w:szCs w:val="20"/>
+          <w:lang w:val="en-US"/>
+        </w:rPr>
+        <w:t xml:space="preserve"> </w:t>
+      </w:r>
+      <w:r>
+        <w:rPr>
+          <w:rFonts w:ascii="Courier" w:hAnsi="Courier" w:cs="Courier"/>
+          <w:color w:val="A020F0"/>
+          <w:sz w:val="20"/>
+          <w:szCs w:val="20"/>
+          <w:lang w:val="en-US"/>
+        </w:rPr>
+        <w:t>'</w:t>
+      </w:r>
+      <w:proofErr w:type="spellStart"/>
+      <w:r>
+        <w:rPr>
+          <w:rFonts w:ascii="Courier" w:hAnsi="Courier" w:cs="Courier"/>
+          <w:color w:val="A020F0"/>
+          <w:sz w:val="20"/>
+          <w:szCs w:val="20"/>
+          <w:lang w:val="en-US"/>
+        </w:rPr>
+        <w:t>InitialMagnification</w:t>
+      </w:r>
+      <w:proofErr w:type="spellEnd"/>
+      <w:r>
+        <w:rPr>
+          <w:rFonts w:ascii="Courier" w:hAnsi="Courier" w:cs="Courier"/>
+          <w:color w:val="A020F0"/>
+          <w:sz w:val="20"/>
+          <w:szCs w:val="20"/>
+          <w:lang w:val="en-US"/>
+        </w:rPr>
+        <w:t>'</w:t>
+      </w:r>
+      <w:r>
+        <w:rPr>
+          <w:rFonts w:ascii="Courier" w:hAnsi="Courier" w:cs="Courier"/>
+          <w:color w:val="000000"/>
+          <w:sz w:val="20"/>
+          <w:szCs w:val="20"/>
+          <w:lang w:val="en-US"/>
+        </w:rPr>
+        <w:t>,</w:t>
+      </w:r>
+      <w:r>
+        <w:rPr>
+          <w:rFonts w:ascii="Courier" w:hAnsi="Courier" w:cs="Courier"/>
+          <w:color w:val="000000"/>
+          <w:sz w:val="20"/>
+          <w:szCs w:val="20"/>
+          <w:lang w:val="en-US"/>
+        </w:rPr>
+        <w:t xml:space="preserve"> </w:t>
+      </w:r>
+      <w:r>
+        <w:rPr>
+          <w:rFonts w:ascii="Courier" w:hAnsi="Courier" w:cs="Courier"/>
+          <w:color w:val="A020F0"/>
+          <w:sz w:val="20"/>
+          <w:szCs w:val="20"/>
+          <w:lang w:val="en-US"/>
+        </w:rPr>
+        <w:t>'fit'</w:t>
+      </w:r>
+      <w:r>
+        <w:rPr>
+          <w:rFonts w:ascii="Courier" w:hAnsi="Courier" w:cs="Courier"/>
+          <w:color w:val="000000"/>
+          <w:sz w:val="20"/>
+          <w:szCs w:val="20"/>
+          <w:lang w:val="en-US"/>
+        </w:rPr>
+        <w:t>)</w:t>
+      </w:r>
+    </w:p>
+    <w:p>
+      <w:pPr>
+        <w:autoSpaceDE w:val="0"/>
+        <w:autoSpaceDN w:val="0"/>
+        <w:adjustRightInd w:val="0"/>
+        <w:ind w:left="720"/>
+        <w:rPr>
+          <w:rFonts w:ascii="Courier" w:hAnsi="Courier"/>
+          <w:lang w:val="en-US"/>
+        </w:rPr>
+      </w:pPr>
+      <w:r>
+        <w:rPr>
+          <w:rFonts w:ascii="Courier" w:hAnsi="Courier" w:cs="Courier"/>
+          <w:color w:val="000000"/>
+          <w:sz w:val="20"/>
+          <w:szCs w:val="20"/>
+          <w:lang w:val="en-US"/>
+        </w:rPr>
+        <w:t>title(</w:t>
+      </w:r>
+      <w:r>
+        <w:rPr>
+          <w:rFonts w:ascii="Courier" w:hAnsi="Courier" w:cs="Courier"/>
+          <w:color w:val="A020F0"/>
+          <w:sz w:val="20"/>
+          <w:szCs w:val="20"/>
+          <w:lang w:val="en-US"/>
+        </w:rPr>
+        <w:t>'Reconstructed Undersized PSF'</w:t>
+      </w:r>
+      <w:r>
+        <w:rPr>
+          <w:rFonts w:ascii="Courier" w:hAnsi="Courier" w:cs="Courier"/>
+          <w:color w:val="000000"/>
+          <w:sz w:val="20"/>
+          <w:szCs w:val="20"/>
+          <w:lang w:val="en-US"/>
+        </w:rPr>
+        <w:t>)</w:t>
+      </w:r>
+    </w:p>
+    <w:p>
+      <w:pPr>
+        <w:autoSpaceDE w:val="0"/>
+        <w:autoSpaceDN w:val="0"/>
+        <w:adjustRightInd w:val="0"/>
+        <w:ind w:left="720"/>
+        <w:rPr>
+          <w:rFonts w:ascii="Courier" w:hAnsi="Courier"/>
+          <w:lang w:val="en-US"/>
+        </w:rPr>
+      </w:pPr>
+      <w:r>
+        <w:rPr>
+          <w:rFonts w:ascii="Courier" w:hAnsi="Courier" w:cs="Courier"/>
+          <w:color w:val="000000"/>
+          <w:sz w:val="20"/>
+          <w:szCs w:val="20"/>
+          <w:lang w:val="en-US"/>
+        </w:rPr>
+        <w:t>subplot(2,2,3)</w:t>
+      </w:r>
+    </w:p>
+    <w:p>
+      <w:pPr>
+        <w:autoSpaceDE w:val="0"/>
+        <w:autoSpaceDN w:val="0"/>
+        <w:adjustRightInd w:val="0"/>
+        <w:ind w:left="720"/>
+        <w:rPr>
+          <w:rFonts w:ascii="Courier" w:hAnsi="Courier"/>
+          <w:lang w:val="en-US"/>
+        </w:rPr>
+      </w:pPr>
+      <w:r>
+        <w:rPr>
+          <w:rFonts w:ascii="Courier" w:hAnsi="Courier" w:cs="Courier"/>
+          <w:color w:val="000000"/>
+          <w:sz w:val="20"/>
+          <w:szCs w:val="20"/>
+          <w:lang w:val="en-US"/>
+        </w:rPr>
+        <w:t>imshow(P2,</w:t>
+      </w:r>
+      <w:r>
+        <w:rPr>
+          <w:rFonts w:ascii="Courier" w:hAnsi="Courier" w:cs="Courier"/>
+          <w:color w:val="000000"/>
+          <w:sz w:val="20"/>
+          <w:szCs w:val="20"/>
+          <w:lang w:val="en-US"/>
+        </w:rPr>
+        <w:t xml:space="preserve"> </w:t>
+      </w:r>
+      <w:r>
+        <w:rPr>
+          <w:rFonts w:ascii="Courier" w:hAnsi="Courier" w:cs="Courier"/>
+          <w:color w:val="000000"/>
+          <w:sz w:val="20"/>
+          <w:szCs w:val="20"/>
+          <w:lang w:val="en-US"/>
+        </w:rPr>
+        <w:t>[],</w:t>
+      </w:r>
+      <w:r>
+        <w:rPr>
+          <w:rFonts w:ascii="Courier" w:hAnsi="Courier" w:cs="Courier"/>
+          <w:color w:val="000000"/>
+          <w:sz w:val="20"/>
+          <w:szCs w:val="20"/>
+          <w:lang w:val="en-US"/>
+        </w:rPr>
+        <w:t xml:space="preserve"> </w:t>
+      </w:r>
+      <w:r>
+        <w:rPr>
+          <w:rFonts w:ascii="Courier" w:hAnsi="Courier" w:cs="Courier"/>
+          <w:color w:val="A020F0"/>
+          <w:sz w:val="20"/>
+          <w:szCs w:val="20"/>
+          <w:lang w:val="en-US"/>
+        </w:rPr>
+        <w:t>'</w:t>
+      </w:r>
+      <w:proofErr w:type="spellStart"/>
+      <w:r>
+        <w:rPr>
+          <w:rFonts w:ascii="Courier" w:hAnsi="Courier" w:cs="Courier"/>
+          <w:color w:val="A020F0"/>
+          <w:sz w:val="20"/>
+          <w:szCs w:val="20"/>
+          <w:lang w:val="en-US"/>
+        </w:rPr>
+        <w:t>InitialMagnification</w:t>
+      </w:r>
+      <w:proofErr w:type="spellEnd"/>
+      <w:r>
+        <w:rPr>
+          <w:rFonts w:ascii="Courier" w:hAnsi="Courier" w:cs="Courier"/>
+          <w:color w:val="A020F0"/>
+          <w:sz w:val="20"/>
+          <w:szCs w:val="20"/>
+          <w:lang w:val="en-US"/>
+        </w:rPr>
+        <w:t>'</w:t>
+      </w:r>
+      <w:r>
+        <w:rPr>
+          <w:rFonts w:ascii="Courier" w:hAnsi="Courier" w:cs="Courier"/>
+          <w:color w:val="000000"/>
+          <w:sz w:val="20"/>
+          <w:szCs w:val="20"/>
+          <w:lang w:val="en-US"/>
+        </w:rPr>
+        <w:t>,</w:t>
+      </w:r>
+      <w:r>
+        <w:rPr>
+          <w:rFonts w:ascii="Courier" w:hAnsi="Courier" w:cs="Courier"/>
+          <w:color w:val="000000"/>
+          <w:sz w:val="20"/>
+          <w:szCs w:val="20"/>
+          <w:lang w:val="en-US"/>
+        </w:rPr>
+        <w:t xml:space="preserve"> </w:t>
+      </w:r>
+      <w:r>
+        <w:rPr>
+          <w:rFonts w:ascii="Courier" w:hAnsi="Courier" w:cs="Courier"/>
+          <w:color w:val="A020F0"/>
+          <w:sz w:val="20"/>
+          <w:szCs w:val="20"/>
+          <w:lang w:val="en-US"/>
+        </w:rPr>
+        <w:t>'fit'</w:t>
+      </w:r>
+      <w:r>
+        <w:rPr>
+          <w:rFonts w:ascii="Courier" w:hAnsi="Courier" w:cs="Courier"/>
+          <w:color w:val="000000"/>
+          <w:sz w:val="20"/>
+          <w:szCs w:val="20"/>
+          <w:lang w:val="en-US"/>
+        </w:rPr>
+        <w:t>)</w:t>
+      </w:r>
+    </w:p>
+    <w:p>
+      <w:pPr>
+        <w:autoSpaceDE w:val="0"/>
+        <w:autoSpaceDN w:val="0"/>
+        <w:adjustRightInd w:val="0"/>
+        <w:ind w:left="720"/>
+        <w:rPr>
+          <w:rFonts w:ascii="Courier" w:hAnsi="Courier"/>
+          <w:lang w:val="en-US"/>
+        </w:rPr>
+      </w:pPr>
+      <w:r>
+        <w:rPr>
+          <w:rFonts w:ascii="Courier" w:hAnsi="Courier" w:cs="Courier"/>
+          <w:color w:val="000000"/>
+          <w:sz w:val="20"/>
+          <w:szCs w:val="20"/>
+          <w:lang w:val="en-US"/>
+        </w:rPr>
+        <w:t>title(</w:t>
+      </w:r>
+      <w:r>
+        <w:rPr>
+          <w:rFonts w:ascii="Courier" w:hAnsi="Courier" w:cs="Courier"/>
+          <w:color w:val="A020F0"/>
+          <w:sz w:val="20"/>
+          <w:szCs w:val="20"/>
+          <w:lang w:val="en-US"/>
+        </w:rPr>
+        <w:t>'Reconstructed Oversized PSF'</w:t>
+      </w:r>
+      <w:r>
+        <w:rPr>
+          <w:rFonts w:ascii="Courier" w:hAnsi="Courier" w:cs="Courier"/>
+          <w:color w:val="000000"/>
+          <w:sz w:val="20"/>
+          <w:szCs w:val="20"/>
+          <w:lang w:val="en-US"/>
+        </w:rPr>
+        <w:t>)</w:t>
+      </w:r>
+    </w:p>
+    <w:p>
+      <w:pPr>
+        <w:autoSpaceDE w:val="0"/>
+        <w:autoSpaceDN w:val="0"/>
+        <w:adjustRightInd w:val="0"/>
+        <w:ind w:left="720"/>
+        <w:rPr>
+          <w:rFonts w:ascii="Courier" w:hAnsi="Courier"/>
+          <w:lang w:val="en-US"/>
+        </w:rPr>
+      </w:pPr>
+      <w:r>
+        <w:rPr>
+          <w:rFonts w:ascii="Courier" w:hAnsi="Courier" w:cs="Courier"/>
+          <w:color w:val="000000"/>
+          <w:sz w:val="20"/>
+          <w:szCs w:val="20"/>
+          <w:lang w:val="en-US"/>
+        </w:rPr>
+        <w:t>subplot(2,2,4)</w:t>
+      </w:r>
+    </w:p>
+    <w:p>
+      <w:pPr>
+        <w:autoSpaceDE w:val="0"/>
+        <w:autoSpaceDN w:val="0"/>
+        <w:adjustRightInd w:val="0"/>
+        <w:ind w:left="720"/>
+        <w:rPr>
+          <w:rFonts w:ascii="Courier" w:hAnsi="Courier"/>
+          <w:lang w:val="en-US"/>
+        </w:rPr>
+      </w:pPr>
+      <w:r>
+        <w:rPr>
+          <w:rFonts w:ascii="Courier" w:hAnsi="Courier" w:cs="Courier"/>
+          <w:color w:val="000000"/>
+          <w:sz w:val="20"/>
+          <w:szCs w:val="20"/>
+          <w:lang w:val="en-US"/>
+        </w:rPr>
+        <w:t>imshow(P3,</w:t>
+      </w:r>
+      <w:r>
+        <w:rPr>
+          <w:rFonts w:ascii="Courier" w:hAnsi="Courier" w:cs="Courier"/>
+          <w:color w:val="000000"/>
+          <w:sz w:val="20"/>
+          <w:szCs w:val="20"/>
+          <w:lang w:val="en-US"/>
+        </w:rPr>
+        <w:t xml:space="preserve"> </w:t>
+      </w:r>
+      <w:r>
+        <w:rPr>
+          <w:rFonts w:ascii="Courier" w:hAnsi="Courier" w:cs="Courier"/>
+          <w:color w:val="000000"/>
+          <w:sz w:val="20"/>
+          <w:szCs w:val="20"/>
+          <w:lang w:val="en-US"/>
+        </w:rPr>
+        <w:t>[],</w:t>
+      </w:r>
+      <w:r>
+        <w:rPr>
+          <w:rFonts w:ascii="Courier" w:hAnsi="Courier" w:cs="Courier"/>
+          <w:color w:val="000000"/>
+          <w:sz w:val="20"/>
+          <w:szCs w:val="20"/>
+          <w:lang w:val="en-US"/>
+        </w:rPr>
+        <w:t xml:space="preserve"> </w:t>
+      </w:r>
+      <w:r>
+        <w:rPr>
+          <w:rFonts w:ascii="Courier" w:hAnsi="Courier" w:cs="Courier"/>
+          <w:color w:val="A020F0"/>
+          <w:sz w:val="20"/>
+          <w:szCs w:val="20"/>
+          <w:lang w:val="en-US"/>
+        </w:rPr>
+        <w:t>'</w:t>
+      </w:r>
+      <w:proofErr w:type="spellStart"/>
+      <w:r>
+        <w:rPr>
+          <w:rFonts w:ascii="Courier" w:hAnsi="Courier" w:cs="Courier"/>
+          <w:color w:val="A020F0"/>
+          <w:sz w:val="20"/>
+          <w:szCs w:val="20"/>
+          <w:lang w:val="en-US"/>
+        </w:rPr>
+        <w:t>InitialMagnification</w:t>
+      </w:r>
+      <w:proofErr w:type="spellEnd"/>
+      <w:r>
+        <w:rPr>
+          <w:rFonts w:ascii="Courier" w:hAnsi="Courier" w:cs="Courier"/>
+          <w:color w:val="A020F0"/>
+          <w:sz w:val="20"/>
+          <w:szCs w:val="20"/>
+          <w:lang w:val="en-US"/>
+        </w:rPr>
+        <w:t>'</w:t>
+      </w:r>
+      <w:r>
+        <w:rPr>
+          <w:rFonts w:ascii="Courier" w:hAnsi="Courier" w:cs="Courier"/>
+          <w:color w:val="000000"/>
+          <w:sz w:val="20"/>
+          <w:szCs w:val="20"/>
+          <w:lang w:val="en-US"/>
+        </w:rPr>
+        <w:t>,</w:t>
+      </w:r>
+      <w:r>
+        <w:rPr>
+          <w:rFonts w:ascii="Courier" w:hAnsi="Courier" w:cs="Courier"/>
+          <w:color w:val="000000"/>
+          <w:sz w:val="20"/>
+          <w:szCs w:val="20"/>
+          <w:lang w:val="en-US"/>
+        </w:rPr>
+        <w:t xml:space="preserve"> </w:t>
+      </w:r>
+      <w:r>
+        <w:rPr>
+          <w:rFonts w:ascii="Courier" w:hAnsi="Courier" w:cs="Courier"/>
+          <w:color w:val="A020F0"/>
+          <w:sz w:val="20"/>
+          <w:szCs w:val="20"/>
+          <w:lang w:val="en-US"/>
+        </w:rPr>
+        <w:t>'fit'</w:t>
+      </w:r>
+      <w:r>
+        <w:rPr>
+          <w:rFonts w:ascii="Courier" w:hAnsi="Courier" w:cs="Courier"/>
+          <w:color w:val="000000"/>
+          <w:sz w:val="20"/>
+          <w:szCs w:val="20"/>
+          <w:lang w:val="en-US"/>
+        </w:rPr>
+        <w:t>)</w:t>
+      </w:r>
+    </w:p>
+    <w:p>
+      <w:pPr>
+        <w:autoSpaceDE w:val="0"/>
+        <w:autoSpaceDN w:val="0"/>
+        <w:adjustRightInd w:val="0"/>
+        <w:ind w:left="720"/>
+        <w:rPr>
+          <w:rFonts w:ascii="Courier" w:hAnsi="Courier" w:cs="Courier"/>
+          <w:color w:val="000000"/>
+          <w:sz w:val="20"/>
+          <w:szCs w:val="20"/>
+          <w:lang w:val="en-US"/>
+        </w:rPr>
+      </w:pPr>
+      <w:r>
+        <w:rPr>
+          <w:rFonts w:ascii="Courier" w:hAnsi="Courier" w:cs="Courier"/>
+          <w:color w:val="000000"/>
+          <w:sz w:val="20"/>
+          <w:szCs w:val="20"/>
+          <w:lang w:val="en-US"/>
+        </w:rPr>
+        <w:t>title(</w:t>
+      </w:r>
+      <w:r>
+        <w:rPr>
+          <w:rFonts w:ascii="Courier" w:hAnsi="Courier" w:cs="Courier"/>
+          <w:color w:val="A020F0"/>
+          <w:sz w:val="20"/>
+          <w:szCs w:val="20"/>
+          <w:lang w:val="en-US"/>
+        </w:rPr>
+        <w:t>'Reconstructed true PSF'</w:t>
+      </w:r>
+      <w:r>
+        <w:rPr>
+          <w:rFonts w:ascii="Courier" w:hAnsi="Courier" w:cs="Courier"/>
+          <w:color w:val="000000"/>
+          <w:sz w:val="20"/>
+          <w:szCs w:val="20"/>
+          <w:lang w:val="en-US"/>
+        </w:rPr>
+        <w:t>)</w:t>
+      </w:r>
+    </w:p>
+    <w:p>
+      <w:pPr>
+        <w:autoSpaceDE w:val="0"/>
+        <w:autoSpaceDN w:val="0"/>
+        <w:adjustRightInd w:val="0"/>
+        <w:ind w:left="720"/>
+        <w:rPr>
+          <w:rFonts w:ascii="Courier" w:hAnsi="Courier"/>
+          <w:lang w:val="en-US"/>
+        </w:rPr>
+      </w:pPr>
+      <w:r>
+        <w:rPr>
+          <w:rFonts w:ascii="Courier" w:hAnsi="Courier"/>
+          <w:noProof/>
+          <w:lang w:val="en-US"/>
+        </w:rPr>
+        <w:drawing>
+          <wp:inline distT="0" distB="0" distL="0" distR="0">
+            <wp:extent cx="3342640" cy="2943154"/>
+            <wp:effectExtent l="0" t="0" r="0" b="3810"/>
+            <wp:docPr id="24" name="Picture 24" descr="A close up of a white wall&#10;&#10;Description automatically generated"/>
+            <wp:cNvGraphicFramePr>
+              <a:graphicFrameLocks xmlns:a="http://schemas.openxmlformats.org/drawingml/2006/main" noChangeAspect="1"/>
+            </wp:cNvGraphicFramePr>
+            <a:graphic xmlns:a="http://schemas.openxmlformats.org/drawingml/2006/main">
+              <a:graphicData uri="http://schemas.openxmlformats.org/drawingml/2006/picture">
+                <pic:pic xmlns:pic="http://schemas.openxmlformats.org/drawingml/2006/picture">
+                  <pic:nvPicPr>
+                    <pic:cNvPr id="24" name="PSF_analysis.jpg"/>
+                    <pic:cNvPicPr/>
+                  </pic:nvPicPr>
+                  <pic:blipFill>
+                    <a:blip r:embed="rId20" cstate="print">
+                      <a:extLst>
+                        <a:ext uri="{28A0092B-C50C-407E-A947-70E740481C1C}">
+                          <a14:useLocalDpi xmlns:a14="http://schemas.microsoft.com/office/drawing/2010/main" val="0"/>
+                        </a:ext>
+                      </a:extLst>
+                    </a:blip>
+                    <a:stretch>
+                      <a:fillRect/>
+                    </a:stretch>
+                  </pic:blipFill>
+                  <pic:spPr>
+                    <a:xfrm>
+                      <a:off x="0" y="0"/>
+                      <a:ext cx="3347884" cy="2947771"/>
+                    </a:xfrm>
+                    <a:prstGeom prst="rect">
+                      <a:avLst/>
+                    </a:prstGeom>
+                  </pic:spPr>
+                </pic:pic>
+              </a:graphicData>
+            </a:graphic>
+          </wp:inline>
+        </w:drawing>
+      </w:r>
+    </w:p>
+    <w:p>
+      <w:pPr>
+        <w:autoSpaceDE w:val="0"/>
+        <w:autoSpaceDN w:val="0"/>
+        <w:adjustRightInd w:val="0"/>
+        <w:ind w:left="720"/>
+        <w:rPr>
+          <w:lang w:val="en-US"/>
+        </w:rPr>
+      </w:pPr>
+      <w:r>
+        <w:rPr>
+          <w:lang w:val="en-US"/>
+        </w:rPr>
+        <w:t>From the image above, we could see that</w:t>
+      </w:r>
+      <w:r>
+        <w:rPr>
+          <w:lang w:val="en-US"/>
+        </w:rPr>
+        <w:t xml:space="preserve"> for UNDERPSF, there are fewer value bins generated and thus displaying a far more coarse granularity. In contrary, </w:t>
+      </w:r>
+      <w:r>
+        <w:rPr>
+          <w:lang w:val="en-US"/>
+        </w:rPr>
+        <w:t xml:space="preserve">the </w:t>
+      </w:r>
+      <w:r>
+        <w:rPr>
+          <w:lang w:val="en-US"/>
+        </w:rPr>
+        <w:t>OVERPSF</w:t>
+      </w:r>
+      <w:r>
+        <w:rPr>
+          <w:lang w:val="en-US"/>
+        </w:rPr>
+        <w:t xml:space="preserve"> guesses a finer granularity which brings in some weird sharpness in its solution. The INITPSF </w:t>
+      </w:r>
+      <w:r>
+        <w:rPr>
+          <w:lang w:val="en-US"/>
+        </w:rPr>
+        <w:t>is just a proper approximation of the true PSF, so it deblurs the best.</w:t>
+      </w:r>
+    </w:p>
+    <w:p>
+      <w:pPr>
+        <w:autoSpaceDE w:val="0"/>
+        <w:autoSpaceDN w:val="0"/>
+        <w:adjustRightInd w:val="0"/>
+        <w:ind w:left="720"/>
+        <w:rPr>
+          <w:lang w:val="en-US"/>
+        </w:rPr>
+      </w:pPr>
+    </w:p>
+    <w:p>
+      <w:pPr>
+        <w:autoSpaceDE w:val="0"/>
+        <w:autoSpaceDN w:val="0"/>
+        <w:adjustRightInd w:val="0"/>
+        <w:ind w:left="720"/>
+        <w:rPr>
+          <w:rFonts w:ascii="Courier" w:hAnsi="Courier"/>
+          <w:lang w:val="en-US"/>
+        </w:rPr>
+      </w:pPr>
+      <w:r>
+        <w:rPr>
+          <w:lang w:val="en-US"/>
+        </w:rPr>
+        <w:t xml:space="preserve">(7) </w:t>
+      </w:r>
+    </w:p>
+    <w:p>
+      <w:pPr>
+        <w:autoSpaceDE w:val="0"/>
+        <w:autoSpaceDN w:val="0"/>
+        <w:adjustRightInd w:val="0"/>
+        <w:ind w:left="720"/>
+        <w:rPr>
+          <w:rFonts w:ascii="Courier" w:hAnsi="Courier"/>
+          <w:lang w:val="en-US"/>
+        </w:rPr>
+      </w:pPr>
     </w:p>
     <w:p>
       <w:pPr>
@@ -12024,7 +13937,7 @@
   <w:style w:type="paragraph" w:default="1" w:styleId="Normal">
     <w:name w:val="Normal"/>
     <w:qFormat/>
-    <w:rsid w:val="009E6A96"/>
+    <w:rsid w:val="00B86FA5"/>
   </w:style>
   <w:style w:type="character" w:default="1" w:styleId="DefaultParagraphFont">
     <w:name w:val="Default Paragraph Font"/>

</xml_diff>

<commit_message>
edge detection for oil paintings
</commit_message>
<xml_diff>
--- a/hw3/hw3.docx
+++ b/hw3/hw3.docx
@@ -2879,29 +2879,7 @@
           <w:szCs w:val="20"/>
           <w:lang w:val="en-US"/>
         </w:rPr>
-        <w:t xml:space="preserve">    </w:t>
-      </w:r>
-      <w:proofErr w:type="spellStart"/>
-      <w:r>
-        <w:rPr>
-          <w:rFonts w:ascii="Courier" w:hAnsi="Courier" w:cs="Courier"/>
-          <w:color w:val="000000"/>
-          <w:sz w:val="20"/>
-          <w:szCs w:val="20"/>
-          <w:lang w:val="en-US"/>
-        </w:rPr>
-        <w:t>bw</w:t>
-      </w:r>
-      <w:proofErr w:type="spellEnd"/>
-      <w:r>
-        <w:rPr>
-          <w:rFonts w:ascii="Courier" w:hAnsi="Courier" w:cs="Courier"/>
-          <w:color w:val="000000"/>
-          <w:sz w:val="20"/>
-          <w:szCs w:val="20"/>
-          <w:lang w:val="en-US"/>
-        </w:rPr>
-        <w:t xml:space="preserve"> = edge(grey, </w:t>
+        <w:t xml:space="preserve">    bw = edge(grey, </w:t>
       </w:r>
       <w:r>
         <w:rPr>
@@ -2963,29 +2941,7 @@
           <w:szCs w:val="20"/>
           <w:lang w:val="en-US"/>
         </w:rPr>
-        <w:t xml:space="preserve">    subplot(2,2,i),imshow(</w:t>
-      </w:r>
-      <w:proofErr w:type="spellStart"/>
-      <w:r>
-        <w:rPr>
-          <w:rFonts w:ascii="Courier" w:hAnsi="Courier" w:cs="Courier"/>
-          <w:color w:val="000000"/>
-          <w:sz w:val="20"/>
-          <w:szCs w:val="20"/>
-          <w:lang w:val="en-US"/>
-        </w:rPr>
-        <w:t>bw</w:t>
-      </w:r>
-      <w:proofErr w:type="spellEnd"/>
-      <w:r>
-        <w:rPr>
-          <w:rFonts w:ascii="Courier" w:hAnsi="Courier" w:cs="Courier"/>
-          <w:color w:val="000000"/>
-          <w:sz w:val="20"/>
-          <w:szCs w:val="20"/>
-          <w:lang w:val="en-US"/>
-        </w:rPr>
-        <w:t>); title(strcat(</w:t>
+        <w:t xml:space="preserve">    subplot(2,2,i),imshow(bw); title(strcat(</w:t>
       </w:r>
       <w:r>
         <w:rPr>
@@ -3195,29 +3151,7 @@
           <w:szCs w:val="20"/>
           <w:lang w:val="en-US"/>
         </w:rPr>
-        <w:t xml:space="preserve">P = </w:t>
-      </w:r>
-      <w:proofErr w:type="spellStart"/>
-      <w:r>
-        <w:rPr>
-          <w:rFonts w:ascii="Courier" w:hAnsi="Courier" w:cs="Courier"/>
-          <w:color w:val="000000"/>
-          <w:sz w:val="20"/>
-          <w:szCs w:val="20"/>
-          <w:lang w:val="en-US"/>
-        </w:rPr>
-        <w:t>houghpeaks</w:t>
-      </w:r>
-      <w:proofErr w:type="spellEnd"/>
-      <w:r>
-        <w:rPr>
-          <w:rFonts w:ascii="Courier" w:hAnsi="Courier" w:cs="Courier"/>
-          <w:color w:val="000000"/>
-          <w:sz w:val="20"/>
-          <w:szCs w:val="20"/>
-          <w:lang w:val="en-US"/>
-        </w:rPr>
-        <w:t xml:space="preserve">(H, 5, </w:t>
+        <w:t xml:space="preserve">P = houghpeaks(H, 5, </w:t>
       </w:r>
       <w:r>
         <w:rPr>
@@ -3261,29 +3195,7 @@
           <w:szCs w:val="20"/>
           <w:lang w:val="en-US"/>
         </w:rPr>
-        <w:t xml:space="preserve">lines = </w:t>
-      </w:r>
-      <w:proofErr w:type="spellStart"/>
-      <w:r>
-        <w:rPr>
-          <w:rFonts w:ascii="Courier" w:hAnsi="Courier" w:cs="Courier"/>
-          <w:color w:val="000000"/>
-          <w:sz w:val="20"/>
-          <w:szCs w:val="20"/>
-          <w:lang w:val="en-US"/>
-        </w:rPr>
-        <w:t>houghlines</w:t>
-      </w:r>
-      <w:proofErr w:type="spellEnd"/>
-      <w:r>
-        <w:rPr>
-          <w:rFonts w:ascii="Courier" w:hAnsi="Courier" w:cs="Courier"/>
-          <w:color w:val="000000"/>
-          <w:sz w:val="20"/>
-          <w:szCs w:val="20"/>
-          <w:lang w:val="en-US"/>
-        </w:rPr>
-        <w:t xml:space="preserve">(BW, theta, rho, P, </w:t>
+        <w:t xml:space="preserve">lines = houghlines(BW, theta, rho, P, </w:t>
       </w:r>
       <w:r>
         <w:rPr>
@@ -3293,9 +3205,18 @@
           <w:szCs w:val="20"/>
           <w:lang w:val="en-US"/>
         </w:rPr>
-        <w:t>'</w:t>
-      </w:r>
-      <w:proofErr w:type="spellStart"/>
+        <w:t>'FillGap'</w:t>
+      </w:r>
+      <w:r>
+        <w:rPr>
+          <w:rFonts w:ascii="Courier" w:hAnsi="Courier" w:cs="Courier"/>
+          <w:color w:val="000000"/>
+          <w:sz w:val="20"/>
+          <w:szCs w:val="20"/>
+          <w:lang w:val="en-US"/>
+        </w:rPr>
+        <w:t xml:space="preserve">, 5, </w:t>
+      </w:r>
       <w:r>
         <w:rPr>
           <w:rFonts w:ascii="Courier" w:hAnsi="Courier" w:cs="Courier"/>
@@ -3304,60 +3225,7 @@
           <w:szCs w:val="20"/>
           <w:lang w:val="en-US"/>
         </w:rPr>
-        <w:t>FillGap</w:t>
-      </w:r>
-      <w:proofErr w:type="spellEnd"/>
-      <w:r>
-        <w:rPr>
-          <w:rFonts w:ascii="Courier" w:hAnsi="Courier" w:cs="Courier"/>
-          <w:color w:val="A020F0"/>
-          <w:sz w:val="20"/>
-          <w:szCs w:val="20"/>
-          <w:lang w:val="en-US"/>
-        </w:rPr>
-        <w:t>'</w:t>
-      </w:r>
-      <w:r>
-        <w:rPr>
-          <w:rFonts w:ascii="Courier" w:hAnsi="Courier" w:cs="Courier"/>
-          <w:color w:val="000000"/>
-          <w:sz w:val="20"/>
-          <w:szCs w:val="20"/>
-          <w:lang w:val="en-US"/>
-        </w:rPr>
-        <w:t xml:space="preserve">, 5, </w:t>
-      </w:r>
-      <w:r>
-        <w:rPr>
-          <w:rFonts w:ascii="Courier" w:hAnsi="Courier" w:cs="Courier"/>
-          <w:color w:val="A020F0"/>
-          <w:sz w:val="20"/>
-          <w:szCs w:val="20"/>
-          <w:lang w:val="en-US"/>
-        </w:rPr>
-        <w:t>'</w:t>
-      </w:r>
-      <w:proofErr w:type="spellStart"/>
-      <w:r>
-        <w:rPr>
-          <w:rFonts w:ascii="Courier" w:hAnsi="Courier" w:cs="Courier"/>
-          <w:color w:val="A020F0"/>
-          <w:sz w:val="20"/>
-          <w:szCs w:val="20"/>
-          <w:lang w:val="en-US"/>
-        </w:rPr>
-        <w:t>MinLength</w:t>
-      </w:r>
-      <w:proofErr w:type="spellEnd"/>
-      <w:r>
-        <w:rPr>
-          <w:rFonts w:ascii="Courier" w:hAnsi="Courier" w:cs="Courier"/>
-          <w:color w:val="A020F0"/>
-          <w:sz w:val="20"/>
-          <w:szCs w:val="20"/>
-          <w:lang w:val="en-US"/>
-        </w:rPr>
-        <w:t>'</w:t>
+        <w:t>'MinLength'</w:t>
       </w:r>
       <w:r>
         <w:rPr>
@@ -3450,23 +3318,7 @@
           <w:iCs/>
           <w:lang w:val="en-US"/>
         </w:rPr>
-        <w:t xml:space="preserve">Traverse through all lines detected by </w:t>
-      </w:r>
-      <w:proofErr w:type="spellStart"/>
-      <w:r>
-        <w:rPr>
-          <w:iCs/>
-          <w:lang w:val="en-US"/>
-        </w:rPr>
-        <w:t>houghlines</w:t>
-      </w:r>
-      <w:proofErr w:type="spellEnd"/>
-      <w:r>
-        <w:rPr>
-          <w:iCs/>
-          <w:lang w:val="en-US"/>
-        </w:rPr>
-        <w:t>, plot 2 primary lines: the first one, and the longest one.</w:t>
+        <w:t>Traverse through all lines detected by houghlines, plot 2 primary lines: the first one, and the longest one.</w:t>
       </w:r>
     </w:p>
     <w:p>
@@ -3510,27 +3362,15 @@
           <w:lang w:val="en-US"/>
         </w:rPr>
       </w:pPr>
-      <w:proofErr w:type="spellStart"/>
-      <w:r>
-        <w:rPr>
-          <w:rFonts w:ascii="Courier" w:hAnsi="Courier" w:cs="Courier"/>
-          <w:color w:val="000000"/>
-          <w:sz w:val="20"/>
-          <w:szCs w:val="20"/>
-          <w:lang w:val="en-US"/>
-        </w:rPr>
-        <w:t>max_len</w:t>
-      </w:r>
-      <w:proofErr w:type="spellEnd"/>
-      <w:r>
-        <w:rPr>
-          <w:rFonts w:ascii="Courier" w:hAnsi="Courier" w:cs="Courier"/>
-          <w:color w:val="000000"/>
-          <w:sz w:val="20"/>
-          <w:szCs w:val="20"/>
-          <w:lang w:val="en-US"/>
-        </w:rPr>
-        <w:t xml:space="preserve"> = 0;</w:t>
+      <w:r>
+        <w:rPr>
+          <w:rFonts w:ascii="Courier" w:hAnsi="Courier" w:cs="Courier"/>
+          <w:color w:val="000000"/>
+          <w:sz w:val="20"/>
+          <w:szCs w:val="20"/>
+          <w:lang w:val="en-US"/>
+        </w:rPr>
+        <w:t>max_len = 0;</w:t>
       </w:r>
     </w:p>
     <w:p>
@@ -3603,29 +3443,7 @@
           <w:szCs w:val="20"/>
           <w:lang w:val="en-US"/>
         </w:rPr>
-        <w:t xml:space="preserve">        </w:t>
-      </w:r>
-      <w:proofErr w:type="spellStart"/>
-      <w:r>
-        <w:rPr>
-          <w:rFonts w:ascii="Courier" w:hAnsi="Courier" w:cs="Courier"/>
-          <w:color w:val="000000"/>
-          <w:sz w:val="20"/>
-          <w:szCs w:val="20"/>
-          <w:lang w:val="en-US"/>
-        </w:rPr>
-        <w:t>xy</w:t>
-      </w:r>
-      <w:proofErr w:type="spellEnd"/>
-      <w:r>
-        <w:rPr>
-          <w:rFonts w:ascii="Courier" w:hAnsi="Courier" w:cs="Courier"/>
-          <w:color w:val="000000"/>
-          <w:sz w:val="20"/>
-          <w:szCs w:val="20"/>
-          <w:lang w:val="en-US"/>
-        </w:rPr>
-        <w:t xml:space="preserve"> = [lines(k).point1; lines(k).point2];</w:t>
+        <w:t xml:space="preserve">        xy = [lines(k).point1; lines(k).point2];</w:t>
       </w:r>
     </w:p>
     <w:p>
@@ -3687,51 +3505,7 @@
           <w:szCs w:val="20"/>
           <w:lang w:val="en-US"/>
         </w:rPr>
-        <w:t xml:space="preserve">        plot(</w:t>
-      </w:r>
-      <w:proofErr w:type="spellStart"/>
-      <w:r>
-        <w:rPr>
-          <w:rFonts w:ascii="Courier" w:hAnsi="Courier" w:cs="Courier"/>
-          <w:color w:val="000000"/>
-          <w:sz w:val="20"/>
-          <w:szCs w:val="20"/>
-          <w:lang w:val="en-US"/>
-        </w:rPr>
-        <w:t>xy</w:t>
-      </w:r>
-      <w:proofErr w:type="spellEnd"/>
-      <w:r>
-        <w:rPr>
-          <w:rFonts w:ascii="Courier" w:hAnsi="Courier" w:cs="Courier"/>
-          <w:color w:val="000000"/>
-          <w:sz w:val="20"/>
-          <w:szCs w:val="20"/>
-          <w:lang w:val="en-US"/>
-        </w:rPr>
-        <w:t>(:,1),</w:t>
-      </w:r>
-      <w:proofErr w:type="spellStart"/>
-      <w:r>
-        <w:rPr>
-          <w:rFonts w:ascii="Courier" w:hAnsi="Courier" w:cs="Courier"/>
-          <w:color w:val="000000"/>
-          <w:sz w:val="20"/>
-          <w:szCs w:val="20"/>
-          <w:lang w:val="en-US"/>
-        </w:rPr>
-        <w:t>xy</w:t>
-      </w:r>
-      <w:proofErr w:type="spellEnd"/>
-      <w:r>
-        <w:rPr>
-          <w:rFonts w:ascii="Courier" w:hAnsi="Courier" w:cs="Courier"/>
-          <w:color w:val="000000"/>
-          <w:sz w:val="20"/>
-          <w:szCs w:val="20"/>
-          <w:lang w:val="en-US"/>
-        </w:rPr>
-        <w:t>(:,2),</w:t>
+        <w:t xml:space="preserve">        plot(xy(:,1),xy(:,2),</w:t>
       </w:r>
       <w:r>
         <w:rPr>
@@ -3864,51 +3638,7 @@
           <w:szCs w:val="20"/>
           <w:lang w:val="en-US"/>
         </w:rPr>
-        <w:t xml:space="preserve">       plot(</w:t>
-      </w:r>
-      <w:proofErr w:type="spellStart"/>
-      <w:r>
-        <w:rPr>
-          <w:rFonts w:ascii="Courier" w:hAnsi="Courier" w:cs="Courier"/>
-          <w:color w:val="000000"/>
-          <w:sz w:val="20"/>
-          <w:szCs w:val="20"/>
-          <w:lang w:val="en-US"/>
-        </w:rPr>
-        <w:t>xy</w:t>
-      </w:r>
-      <w:proofErr w:type="spellEnd"/>
-      <w:r>
-        <w:rPr>
-          <w:rFonts w:ascii="Courier" w:hAnsi="Courier" w:cs="Courier"/>
-          <w:color w:val="000000"/>
-          <w:sz w:val="20"/>
-          <w:szCs w:val="20"/>
-          <w:lang w:val="en-US"/>
-        </w:rPr>
-        <w:t>(1,1),</w:t>
-      </w:r>
-      <w:proofErr w:type="spellStart"/>
-      <w:r>
-        <w:rPr>
-          <w:rFonts w:ascii="Courier" w:hAnsi="Courier" w:cs="Courier"/>
-          <w:color w:val="000000"/>
-          <w:sz w:val="20"/>
-          <w:szCs w:val="20"/>
-          <w:lang w:val="en-US"/>
-        </w:rPr>
-        <w:t>xy</w:t>
-      </w:r>
-      <w:proofErr w:type="spellEnd"/>
-      <w:r>
-        <w:rPr>
-          <w:rFonts w:ascii="Courier" w:hAnsi="Courier" w:cs="Courier"/>
-          <w:color w:val="000000"/>
-          <w:sz w:val="20"/>
-          <w:szCs w:val="20"/>
-          <w:lang w:val="en-US"/>
-        </w:rPr>
-        <w:t>(1,2),</w:t>
+        <w:t xml:space="preserve">       plot(xy(1,1),xy(1,2),</w:t>
       </w:r>
       <w:r>
         <w:rPr>
@@ -4009,51 +3739,7 @@
           <w:szCs w:val="20"/>
           <w:lang w:val="en-US"/>
         </w:rPr>
-        <w:t xml:space="preserve">       plot(</w:t>
-      </w:r>
-      <w:proofErr w:type="spellStart"/>
-      <w:r>
-        <w:rPr>
-          <w:rFonts w:ascii="Courier" w:hAnsi="Courier" w:cs="Courier"/>
-          <w:color w:val="000000"/>
-          <w:sz w:val="20"/>
-          <w:szCs w:val="20"/>
-          <w:lang w:val="en-US"/>
-        </w:rPr>
-        <w:t>xy</w:t>
-      </w:r>
-      <w:proofErr w:type="spellEnd"/>
-      <w:r>
-        <w:rPr>
-          <w:rFonts w:ascii="Courier" w:hAnsi="Courier" w:cs="Courier"/>
-          <w:color w:val="000000"/>
-          <w:sz w:val="20"/>
-          <w:szCs w:val="20"/>
-          <w:lang w:val="en-US"/>
-        </w:rPr>
-        <w:t>(2,1),</w:t>
-      </w:r>
-      <w:proofErr w:type="spellStart"/>
-      <w:r>
-        <w:rPr>
-          <w:rFonts w:ascii="Courier" w:hAnsi="Courier" w:cs="Courier"/>
-          <w:color w:val="000000"/>
-          <w:sz w:val="20"/>
-          <w:szCs w:val="20"/>
-          <w:lang w:val="en-US"/>
-        </w:rPr>
-        <w:t>xy</w:t>
-      </w:r>
-      <w:proofErr w:type="spellEnd"/>
-      <w:r>
-        <w:rPr>
-          <w:rFonts w:ascii="Courier" w:hAnsi="Courier" w:cs="Courier"/>
-          <w:color w:val="000000"/>
-          <w:sz w:val="20"/>
-          <w:szCs w:val="20"/>
-          <w:lang w:val="en-US"/>
-        </w:rPr>
-        <w:t>(2,2),</w:t>
+        <w:t xml:space="preserve">       plot(xy(2,1),xy(2,2),</w:t>
       </w:r>
       <w:r>
         <w:rPr>
@@ -4237,29 +3923,7 @@
           <w:szCs w:val="20"/>
           <w:lang w:val="en-US"/>
         </w:rPr>
-        <w:t xml:space="preserve">   </w:t>
-      </w:r>
-      <w:proofErr w:type="spellStart"/>
-      <w:r>
-        <w:rPr>
-          <w:rFonts w:ascii="Courier" w:hAnsi="Courier" w:cs="Courier"/>
-          <w:color w:val="000000"/>
-          <w:sz w:val="20"/>
-          <w:szCs w:val="20"/>
-          <w:lang w:val="en-US"/>
-        </w:rPr>
-        <w:t>len</w:t>
-      </w:r>
-      <w:proofErr w:type="spellEnd"/>
-      <w:r>
-        <w:rPr>
-          <w:rFonts w:ascii="Courier" w:hAnsi="Courier" w:cs="Courier"/>
-          <w:color w:val="000000"/>
-          <w:sz w:val="20"/>
-          <w:szCs w:val="20"/>
-          <w:lang w:val="en-US"/>
-        </w:rPr>
-        <w:t xml:space="preserve"> = norm(lines(k).point1 - lines(k).point2);</w:t>
+        <w:t xml:space="preserve">   len = norm(lines(k).point1 - lines(k).point2);</w:t>
       </w:r>
     </w:p>
     <w:p>
@@ -4300,51 +3964,7 @@
           <w:szCs w:val="20"/>
           <w:lang w:val="en-US"/>
         </w:rPr>
-        <w:t xml:space="preserve"> ( </w:t>
-      </w:r>
-      <w:proofErr w:type="spellStart"/>
-      <w:r>
-        <w:rPr>
-          <w:rFonts w:ascii="Courier" w:hAnsi="Courier" w:cs="Courier"/>
-          <w:color w:val="000000"/>
-          <w:sz w:val="20"/>
-          <w:szCs w:val="20"/>
-          <w:lang w:val="en-US"/>
-        </w:rPr>
-        <w:t>len</w:t>
-      </w:r>
-      <w:proofErr w:type="spellEnd"/>
-      <w:r>
-        <w:rPr>
-          <w:rFonts w:ascii="Courier" w:hAnsi="Courier" w:cs="Courier"/>
-          <w:color w:val="000000"/>
-          <w:sz w:val="20"/>
-          <w:szCs w:val="20"/>
-          <w:lang w:val="en-US"/>
-        </w:rPr>
-        <w:t xml:space="preserve"> &gt; </w:t>
-      </w:r>
-      <w:proofErr w:type="spellStart"/>
-      <w:r>
-        <w:rPr>
-          <w:rFonts w:ascii="Courier" w:hAnsi="Courier" w:cs="Courier"/>
-          <w:color w:val="000000"/>
-          <w:sz w:val="20"/>
-          <w:szCs w:val="20"/>
-          <w:lang w:val="en-US"/>
-        </w:rPr>
-        <w:t>max_len</w:t>
-      </w:r>
-      <w:proofErr w:type="spellEnd"/>
-      <w:r>
-        <w:rPr>
-          <w:rFonts w:ascii="Courier" w:hAnsi="Courier" w:cs="Courier"/>
-          <w:color w:val="000000"/>
-          <w:sz w:val="20"/>
-          <w:szCs w:val="20"/>
-          <w:lang w:val="en-US"/>
-        </w:rPr>
-        <w:t>)</w:t>
+        <w:t xml:space="preserve"> ( len &gt; max_len)</w:t>
       </w:r>
     </w:p>
     <w:p>
@@ -4365,51 +3985,7 @@
           <w:szCs w:val="20"/>
           <w:lang w:val="en-US"/>
         </w:rPr>
-        <w:t xml:space="preserve">      </w:t>
-      </w:r>
-      <w:proofErr w:type="spellStart"/>
-      <w:r>
-        <w:rPr>
-          <w:rFonts w:ascii="Courier" w:hAnsi="Courier" w:cs="Courier"/>
-          <w:color w:val="000000"/>
-          <w:sz w:val="20"/>
-          <w:szCs w:val="20"/>
-          <w:lang w:val="en-US"/>
-        </w:rPr>
-        <w:t>max_len</w:t>
-      </w:r>
-      <w:proofErr w:type="spellEnd"/>
-      <w:r>
-        <w:rPr>
-          <w:rFonts w:ascii="Courier" w:hAnsi="Courier" w:cs="Courier"/>
-          <w:color w:val="000000"/>
-          <w:sz w:val="20"/>
-          <w:szCs w:val="20"/>
-          <w:lang w:val="en-US"/>
-        </w:rPr>
-        <w:t xml:space="preserve"> = </w:t>
-      </w:r>
-      <w:proofErr w:type="spellStart"/>
-      <w:r>
-        <w:rPr>
-          <w:rFonts w:ascii="Courier" w:hAnsi="Courier" w:cs="Courier"/>
-          <w:color w:val="000000"/>
-          <w:sz w:val="20"/>
-          <w:szCs w:val="20"/>
-          <w:lang w:val="en-US"/>
-        </w:rPr>
-        <w:t>len</w:t>
-      </w:r>
-      <w:proofErr w:type="spellEnd"/>
-      <w:r>
-        <w:rPr>
-          <w:rFonts w:ascii="Courier" w:hAnsi="Courier" w:cs="Courier"/>
-          <w:color w:val="000000"/>
-          <w:sz w:val="20"/>
-          <w:szCs w:val="20"/>
-          <w:lang w:val="en-US"/>
-        </w:rPr>
-        <w:t>;</w:t>
+        <w:t xml:space="preserve">      max_len = len;</w:t>
       </w:r>
     </w:p>
     <w:p>
@@ -4430,51 +4006,7 @@
           <w:szCs w:val="20"/>
           <w:lang w:val="en-US"/>
         </w:rPr>
-        <w:t xml:space="preserve">      </w:t>
-      </w:r>
-      <w:proofErr w:type="spellStart"/>
-      <w:r>
-        <w:rPr>
-          <w:rFonts w:ascii="Courier" w:hAnsi="Courier" w:cs="Courier"/>
-          <w:color w:val="000000"/>
-          <w:sz w:val="20"/>
-          <w:szCs w:val="20"/>
-          <w:lang w:val="en-US"/>
-        </w:rPr>
-        <w:t>xy_long</w:t>
-      </w:r>
-      <w:proofErr w:type="spellEnd"/>
-      <w:r>
-        <w:rPr>
-          <w:rFonts w:ascii="Courier" w:hAnsi="Courier" w:cs="Courier"/>
-          <w:color w:val="000000"/>
-          <w:sz w:val="20"/>
-          <w:szCs w:val="20"/>
-          <w:lang w:val="en-US"/>
-        </w:rPr>
-        <w:t xml:space="preserve"> = </w:t>
-      </w:r>
-      <w:proofErr w:type="spellStart"/>
-      <w:r>
-        <w:rPr>
-          <w:rFonts w:ascii="Courier" w:hAnsi="Courier" w:cs="Courier"/>
-          <w:color w:val="000000"/>
-          <w:sz w:val="20"/>
-          <w:szCs w:val="20"/>
-          <w:lang w:val="en-US"/>
-        </w:rPr>
-        <w:t>xy</w:t>
-      </w:r>
-      <w:proofErr w:type="spellEnd"/>
-      <w:r>
-        <w:rPr>
-          <w:rFonts w:ascii="Courier" w:hAnsi="Courier" w:cs="Courier"/>
-          <w:color w:val="000000"/>
-          <w:sz w:val="20"/>
-          <w:szCs w:val="20"/>
-          <w:lang w:val="en-US"/>
-        </w:rPr>
-        <w:t>;</w:t>
+        <w:t xml:space="preserve">      xy_long = xy;</w:t>
       </w:r>
     </w:p>
     <w:p>
@@ -4669,51 +4201,7 @@
           <w:szCs w:val="20"/>
           <w:lang w:val="en-US"/>
         </w:rPr>
-        <w:t>plot(</w:t>
-      </w:r>
-      <w:proofErr w:type="spellStart"/>
-      <w:r>
-        <w:rPr>
-          <w:rFonts w:ascii="Courier" w:hAnsi="Courier" w:cs="Courier"/>
-          <w:color w:val="000000"/>
-          <w:sz w:val="20"/>
-          <w:szCs w:val="20"/>
-          <w:lang w:val="en-US"/>
-        </w:rPr>
-        <w:t>xy_long</w:t>
-      </w:r>
-      <w:proofErr w:type="spellEnd"/>
-      <w:r>
-        <w:rPr>
-          <w:rFonts w:ascii="Courier" w:hAnsi="Courier" w:cs="Courier"/>
-          <w:color w:val="000000"/>
-          <w:sz w:val="20"/>
-          <w:szCs w:val="20"/>
-          <w:lang w:val="en-US"/>
-        </w:rPr>
-        <w:t>(2,1),</w:t>
-      </w:r>
-      <w:proofErr w:type="spellStart"/>
-      <w:r>
-        <w:rPr>
-          <w:rFonts w:ascii="Courier" w:hAnsi="Courier" w:cs="Courier"/>
-          <w:color w:val="000000"/>
-          <w:sz w:val="20"/>
-          <w:szCs w:val="20"/>
-          <w:lang w:val="en-US"/>
-        </w:rPr>
-        <w:t>xy_long</w:t>
-      </w:r>
-      <w:proofErr w:type="spellEnd"/>
-      <w:r>
-        <w:rPr>
-          <w:rFonts w:ascii="Courier" w:hAnsi="Courier" w:cs="Courier"/>
-          <w:color w:val="000000"/>
-          <w:sz w:val="20"/>
-          <w:szCs w:val="20"/>
-          <w:lang w:val="en-US"/>
-        </w:rPr>
-        <w:t>(2,2),</w:t>
+        <w:t>plot(xy_long(2,1),xy_long(2,2),</w:t>
       </w:r>
       <w:r>
         <w:rPr>
@@ -4814,51 +4302,7 @@
           <w:szCs w:val="20"/>
           <w:lang w:val="en-US"/>
         </w:rPr>
-        <w:t>plot(</w:t>
-      </w:r>
-      <w:proofErr w:type="spellStart"/>
-      <w:r>
-        <w:rPr>
-          <w:rFonts w:ascii="Courier" w:hAnsi="Courier" w:cs="Courier"/>
-          <w:color w:val="000000"/>
-          <w:sz w:val="20"/>
-          <w:szCs w:val="20"/>
-          <w:lang w:val="en-US"/>
-        </w:rPr>
-        <w:t>xy_long</w:t>
-      </w:r>
-      <w:proofErr w:type="spellEnd"/>
-      <w:r>
-        <w:rPr>
-          <w:rFonts w:ascii="Courier" w:hAnsi="Courier" w:cs="Courier"/>
-          <w:color w:val="000000"/>
-          <w:sz w:val="20"/>
-          <w:szCs w:val="20"/>
-          <w:lang w:val="en-US"/>
-        </w:rPr>
-        <w:t>(:,1),</w:t>
-      </w:r>
-      <w:proofErr w:type="spellStart"/>
-      <w:r>
-        <w:rPr>
-          <w:rFonts w:ascii="Courier" w:hAnsi="Courier" w:cs="Courier"/>
-          <w:color w:val="000000"/>
-          <w:sz w:val="20"/>
-          <w:szCs w:val="20"/>
-          <w:lang w:val="en-US"/>
-        </w:rPr>
-        <w:t>xy_long</w:t>
-      </w:r>
-      <w:proofErr w:type="spellEnd"/>
-      <w:r>
-        <w:rPr>
-          <w:rFonts w:ascii="Courier" w:hAnsi="Courier" w:cs="Courier"/>
-          <w:color w:val="000000"/>
-          <w:sz w:val="20"/>
-          <w:szCs w:val="20"/>
-          <w:lang w:val="en-US"/>
-        </w:rPr>
-        <w:t>(:,2),</w:t>
+        <w:t>plot(xy_long(:,1),xy_long(:,2),</w:t>
       </w:r>
       <w:r>
         <w:rPr>
@@ -6309,29 +5753,7 @@
           <w:szCs w:val="20"/>
           <w:lang w:val="es-ES"/>
         </w:rPr>
-        <w:t xml:space="preserve">c = </w:t>
-      </w:r>
-      <w:proofErr w:type="spellStart"/>
-      <w:r>
-        <w:rPr>
-          <w:rFonts w:ascii="Courier" w:hAnsi="Courier" w:cs="Courier"/>
-          <w:color w:val="000000"/>
-          <w:sz w:val="20"/>
-          <w:szCs w:val="20"/>
-          <w:lang w:val="es-ES"/>
-        </w:rPr>
-        <w:t>inv</w:t>
-      </w:r>
-      <w:proofErr w:type="spellEnd"/>
-      <w:r>
-        <w:rPr>
-          <w:rFonts w:ascii="Courier" w:hAnsi="Courier" w:cs="Courier"/>
-          <w:color w:val="000000"/>
-          <w:sz w:val="20"/>
-          <w:szCs w:val="20"/>
-          <w:lang w:val="es-ES"/>
-        </w:rPr>
-        <w:t>(A'*A)*A'*y</w:t>
+        <w:t>c = inv(A'*A)*A'*y</w:t>
       </w:r>
     </w:p>
     <w:p>
@@ -8342,27 +7764,15 @@
           <w:lang w:val="en-US"/>
         </w:rPr>
       </w:pPr>
-      <w:proofErr w:type="spellStart"/>
-      <w:r>
-        <w:rPr>
-          <w:rFonts w:ascii="Courier" w:hAnsi="Courier" w:cs="Courier"/>
-          <w:color w:val="000000"/>
-          <w:sz w:val="20"/>
-          <w:szCs w:val="20"/>
-          <w:lang w:val="en-US"/>
-        </w:rPr>
-        <w:t>rez</w:t>
-      </w:r>
-      <w:proofErr w:type="spellEnd"/>
-      <w:r>
-        <w:rPr>
-          <w:rFonts w:ascii="Courier" w:hAnsi="Courier" w:cs="Courier"/>
-          <w:color w:val="000000"/>
-          <w:sz w:val="20"/>
-          <w:szCs w:val="20"/>
-          <w:lang w:val="en-US"/>
-        </w:rPr>
-        <w:t>=uint8(filter2(lab</w:t>
+      <w:r>
+        <w:rPr>
+          <w:rFonts w:ascii="Courier" w:hAnsi="Courier" w:cs="Courier"/>
+          <w:color w:val="000000"/>
+          <w:sz w:val="20"/>
+          <w:szCs w:val="20"/>
+          <w:lang w:val="en-US"/>
+        </w:rPr>
+        <w:t>rez=uint8(filter2(lab</w:t>
       </w:r>
       <w:r>
         <w:rPr>
@@ -8433,29 +7843,7 @@
           <w:szCs w:val="20"/>
           <w:lang w:val="en-US"/>
         </w:rPr>
-        <w:t>imshow(</w:t>
-      </w:r>
-      <w:proofErr w:type="spellStart"/>
-      <w:r>
-        <w:rPr>
-          <w:rFonts w:ascii="Courier" w:hAnsi="Courier" w:cs="Courier"/>
-          <w:color w:val="000000"/>
-          <w:sz w:val="20"/>
-          <w:szCs w:val="20"/>
-          <w:lang w:val="en-US"/>
-        </w:rPr>
-        <w:t>rez</w:t>
-      </w:r>
-      <w:proofErr w:type="spellEnd"/>
-      <w:r>
-        <w:rPr>
-          <w:rFonts w:ascii="Courier" w:hAnsi="Courier" w:cs="Courier"/>
-          <w:color w:val="000000"/>
-          <w:sz w:val="20"/>
-          <w:szCs w:val="20"/>
-          <w:lang w:val="en-US"/>
-        </w:rPr>
-        <w:t>);</w:t>
+        <w:t>imshow(rez);</w:t>
       </w:r>
     </w:p>
     <w:p>
@@ -8486,29 +7874,7 @@
           <w:szCs w:val="20"/>
           <w:lang w:val="en-US"/>
         </w:rPr>
-        <w:t>'</w:t>
-      </w:r>
-      <w:proofErr w:type="spellStart"/>
-      <w:r>
-        <w:rPr>
-          <w:rFonts w:ascii="Courier" w:hAnsi="Courier" w:cs="Courier"/>
-          <w:color w:val="A020F0"/>
-          <w:sz w:val="20"/>
-          <w:szCs w:val="20"/>
-          <w:lang w:val="en-US"/>
-        </w:rPr>
-        <w:t>laplacian</w:t>
-      </w:r>
-      <w:proofErr w:type="spellEnd"/>
-      <w:r>
-        <w:rPr>
-          <w:rFonts w:ascii="Courier" w:hAnsi="Courier" w:cs="Courier"/>
-          <w:color w:val="A020F0"/>
-          <w:sz w:val="20"/>
-          <w:szCs w:val="20"/>
-          <w:lang w:val="en-US"/>
-        </w:rPr>
-        <w:t>'</w:t>
+        <w:t>'laplacian'</w:t>
       </w:r>
       <w:r>
         <w:rPr>
@@ -8661,29 +8027,7 @@
           <w:szCs w:val="20"/>
           <w:lang w:val="en-US"/>
         </w:rPr>
-        <w:t>'</w:t>
-      </w:r>
-      <w:proofErr w:type="spellStart"/>
-      <w:r>
-        <w:rPr>
-          <w:rFonts w:ascii="Courier" w:hAnsi="Courier" w:cs="Courier"/>
-          <w:color w:val="A020F0"/>
-          <w:sz w:val="20"/>
-          <w:szCs w:val="20"/>
-          <w:lang w:val="en-US"/>
-        </w:rPr>
-        <w:t>prewitt</w:t>
-      </w:r>
-      <w:proofErr w:type="spellEnd"/>
-      <w:r>
-        <w:rPr>
-          <w:rFonts w:ascii="Courier" w:hAnsi="Courier" w:cs="Courier"/>
-          <w:color w:val="A020F0"/>
-          <w:sz w:val="20"/>
-          <w:szCs w:val="20"/>
-          <w:lang w:val="en-US"/>
-        </w:rPr>
-        <w:t>'</w:t>
+        <w:t>'prewitt'</w:t>
       </w:r>
       <w:r>
         <w:rPr>
@@ -8724,29 +8068,7 @@
           <w:szCs w:val="20"/>
           <w:lang w:val="en-US"/>
         </w:rPr>
-        <w:t>'</w:t>
-      </w:r>
-      <w:proofErr w:type="spellStart"/>
-      <w:r>
-        <w:rPr>
-          <w:rFonts w:ascii="Courier" w:hAnsi="Courier" w:cs="Courier"/>
-          <w:color w:val="A020F0"/>
-          <w:sz w:val="20"/>
-          <w:szCs w:val="20"/>
-          <w:lang w:val="en-US"/>
-        </w:rPr>
-        <w:t>prewitt</w:t>
-      </w:r>
-      <w:proofErr w:type="spellEnd"/>
-      <w:r>
-        <w:rPr>
-          <w:rFonts w:ascii="Courier" w:hAnsi="Courier" w:cs="Courier"/>
-          <w:color w:val="A020F0"/>
-          <w:sz w:val="20"/>
-          <w:szCs w:val="20"/>
-          <w:lang w:val="en-US"/>
-        </w:rPr>
-        <w:t>'</w:t>
+        <w:t>'prewitt'</w:t>
       </w:r>
       <w:r>
         <w:rPr>
@@ -8905,29 +8227,7 @@
           <w:szCs w:val="20"/>
           <w:lang w:val="en-US"/>
         </w:rPr>
-        <w:t>'</w:t>
-      </w:r>
-      <w:proofErr w:type="spellStart"/>
-      <w:r>
-        <w:rPr>
-          <w:rFonts w:ascii="Courier" w:hAnsi="Courier" w:cs="Courier"/>
-          <w:color w:val="A020F0"/>
-          <w:sz w:val="20"/>
-          <w:szCs w:val="20"/>
-          <w:lang w:val="en-US"/>
-        </w:rPr>
-        <w:t>sobel</w:t>
-      </w:r>
-      <w:proofErr w:type="spellEnd"/>
-      <w:r>
-        <w:rPr>
-          <w:rFonts w:ascii="Courier" w:hAnsi="Courier" w:cs="Courier"/>
-          <w:color w:val="A020F0"/>
-          <w:sz w:val="20"/>
-          <w:szCs w:val="20"/>
-          <w:lang w:val="en-US"/>
-        </w:rPr>
-        <w:t>'</w:t>
+        <w:t>'sobel'</w:t>
       </w:r>
       <w:r>
         <w:rPr>
@@ -8988,29 +8288,7 @@
           <w:szCs w:val="20"/>
           <w:lang w:val="en-US"/>
         </w:rPr>
-        <w:t>'</w:t>
-      </w:r>
-      <w:proofErr w:type="spellStart"/>
-      <w:r>
-        <w:rPr>
-          <w:rFonts w:ascii="Courier" w:hAnsi="Courier" w:cs="Courier"/>
-          <w:color w:val="A020F0"/>
-          <w:sz w:val="20"/>
-          <w:szCs w:val="20"/>
-          <w:lang w:val="en-US"/>
-        </w:rPr>
-        <w:t>sobel</w:t>
-      </w:r>
-      <w:proofErr w:type="spellEnd"/>
-      <w:r>
-        <w:rPr>
-          <w:rFonts w:ascii="Courier" w:hAnsi="Courier" w:cs="Courier"/>
-          <w:color w:val="A020F0"/>
-          <w:sz w:val="20"/>
-          <w:szCs w:val="20"/>
-          <w:lang w:val="en-US"/>
-        </w:rPr>
-        <w:t>'</w:t>
+        <w:t>'sobel'</w:t>
       </w:r>
       <w:r>
         <w:rPr>
@@ -10212,14 +9490,7 @@
         <w:rPr>
           <w:lang w:val="en-US"/>
         </w:rPr>
-        <w:t xml:space="preserve">the Fourier transform of derivatives </w:t>
-      </w:r>
-      <w:proofErr w:type="spellStart"/>
-      <w:r>
-        <w:rPr>
-          <w:lang w:val="en-US"/>
-        </w:rPr>
-        <w:t>g</w:t>
+        <w:t>the Fourier transform of derivatives g</w:t>
       </w:r>
       <w:r>
         <w:rPr>
@@ -10228,19 +9499,11 @@
         </w:rPr>
         <w:t>x</w:t>
       </w:r>
-      <w:proofErr w:type="spellEnd"/>
-      <w:r>
-        <w:rPr>
-          <w:lang w:val="en-US"/>
-        </w:rPr>
-        <w:t xml:space="preserve">, </w:t>
-      </w:r>
-      <w:proofErr w:type="spellStart"/>
-      <w:r>
-        <w:rPr>
-          <w:lang w:val="en-US"/>
-        </w:rPr>
-        <w:t>g</w:t>
+      <w:r>
+        <w:rPr>
+          <w:lang w:val="en-US"/>
+        </w:rPr>
+        <w:t>, g</w:t>
       </w:r>
       <w:r>
         <w:rPr>
@@ -10249,7 +9512,6 @@
         </w:rPr>
         <w:t>y</w:t>
       </w:r>
-      <w:proofErr w:type="spellEnd"/>
       <w:r>
         <w:rPr>
           <w:lang w:val="en-US"/>
@@ -10748,29 +10010,7 @@
           <w:szCs w:val="20"/>
           <w:lang w:val="en-US"/>
         </w:rPr>
-        <w:t xml:space="preserve">PSF = </w:t>
-      </w:r>
-      <w:proofErr w:type="spellStart"/>
-      <w:r>
-        <w:rPr>
-          <w:rFonts w:ascii="Courier" w:hAnsi="Courier" w:cs="Courier"/>
-          <w:color w:val="000000"/>
-          <w:sz w:val="20"/>
-          <w:szCs w:val="20"/>
-          <w:lang w:val="en-US"/>
-        </w:rPr>
-        <w:t>fspecial</w:t>
-      </w:r>
-      <w:proofErr w:type="spellEnd"/>
-      <w:r>
-        <w:rPr>
-          <w:rFonts w:ascii="Courier" w:hAnsi="Courier" w:cs="Courier"/>
-          <w:color w:val="000000"/>
-          <w:sz w:val="20"/>
-          <w:szCs w:val="20"/>
-          <w:lang w:val="en-US"/>
-        </w:rPr>
-        <w:t>(</w:t>
+        <w:t>PSF = fspecial(</w:t>
       </w:r>
       <w:r>
         <w:rPr>
@@ -10852,51 +10092,7 @@
           <w:szCs w:val="20"/>
           <w:lang w:val="en-US"/>
         </w:rPr>
-        <w:t xml:space="preserve">Blurred = </w:t>
-      </w:r>
-      <w:proofErr w:type="spellStart"/>
-      <w:r>
-        <w:rPr>
-          <w:rFonts w:ascii="Courier" w:hAnsi="Courier" w:cs="Courier"/>
-          <w:color w:val="000000"/>
-          <w:sz w:val="20"/>
-          <w:szCs w:val="20"/>
-          <w:lang w:val="en-US"/>
-        </w:rPr>
-        <w:t>imfilter</w:t>
-      </w:r>
-      <w:proofErr w:type="spellEnd"/>
-      <w:r>
-        <w:rPr>
-          <w:rFonts w:ascii="Courier" w:hAnsi="Courier" w:cs="Courier"/>
-          <w:color w:val="000000"/>
-          <w:sz w:val="20"/>
-          <w:szCs w:val="20"/>
-          <w:lang w:val="en-US"/>
-        </w:rPr>
-        <w:t>(</w:t>
-      </w:r>
-      <w:proofErr w:type="spellStart"/>
-      <w:r>
-        <w:rPr>
-          <w:rFonts w:ascii="Courier" w:hAnsi="Courier" w:cs="Courier"/>
-          <w:color w:val="000000"/>
-          <w:sz w:val="20"/>
-          <w:szCs w:val="20"/>
-          <w:lang w:val="en-US"/>
-        </w:rPr>
-        <w:t>grey,PSF</w:t>
-      </w:r>
-      <w:proofErr w:type="spellEnd"/>
-      <w:r>
-        <w:rPr>
-          <w:rFonts w:ascii="Courier" w:hAnsi="Courier" w:cs="Courier"/>
-          <w:color w:val="000000"/>
-          <w:sz w:val="20"/>
-          <w:szCs w:val="20"/>
-          <w:lang w:val="en-US"/>
-        </w:rPr>
-        <w:t>,</w:t>
+        <w:t>Blurred = imfilter(grey,PSF,</w:t>
       </w:r>
       <w:r>
         <w:rPr>
@@ -11224,29 +10420,7 @@
           <w:szCs w:val="20"/>
           <w:lang w:val="en-US"/>
         </w:rPr>
-        <w:t xml:space="preserve">[J1,P1] = </w:t>
-      </w:r>
-      <w:proofErr w:type="spellStart"/>
-      <w:r>
-        <w:rPr>
-          <w:rFonts w:ascii="Courier" w:hAnsi="Courier" w:cs="Courier"/>
-          <w:color w:val="000000"/>
-          <w:sz w:val="20"/>
-          <w:szCs w:val="20"/>
-          <w:lang w:val="en-US"/>
-        </w:rPr>
-        <w:t>deconvblind</w:t>
-      </w:r>
-      <w:proofErr w:type="spellEnd"/>
-      <w:r>
-        <w:rPr>
-          <w:rFonts w:ascii="Courier" w:hAnsi="Courier" w:cs="Courier"/>
-          <w:color w:val="000000"/>
-          <w:sz w:val="20"/>
-          <w:szCs w:val="20"/>
-          <w:lang w:val="en-US"/>
-        </w:rPr>
-        <w:t>(Blurred,</w:t>
+        <w:t>[J1,P1] = deconvblind(Blurred,</w:t>
       </w:r>
       <w:r>
         <w:rPr>
@@ -11549,29 +10723,7 @@
           <w:szCs w:val="20"/>
           <w:lang w:val="en-US"/>
         </w:rPr>
-        <w:t xml:space="preserve">OVERPSF = </w:t>
-      </w:r>
-      <w:proofErr w:type="spellStart"/>
-      <w:r>
-        <w:rPr>
-          <w:rFonts w:ascii="Courier" w:hAnsi="Courier" w:cs="Courier"/>
-          <w:color w:val="000000"/>
-          <w:sz w:val="20"/>
-          <w:szCs w:val="20"/>
-          <w:lang w:val="en-US"/>
-        </w:rPr>
-        <w:t>padarray</w:t>
-      </w:r>
-      <w:proofErr w:type="spellEnd"/>
-      <w:r>
-        <w:rPr>
-          <w:rFonts w:ascii="Courier" w:hAnsi="Courier" w:cs="Courier"/>
-          <w:color w:val="000000"/>
-          <w:sz w:val="20"/>
-          <w:szCs w:val="20"/>
-          <w:lang w:val="en-US"/>
-        </w:rPr>
-        <w:t>(UNDERPSF,</w:t>
+        <w:t>OVERPSF = padarray(UNDERPSF,</w:t>
       </w:r>
       <w:r>
         <w:rPr>
@@ -11673,29 +10825,7 @@
           <w:szCs w:val="20"/>
           <w:lang w:val="en-US"/>
         </w:rPr>
-        <w:t xml:space="preserve">[J2,P2] = </w:t>
-      </w:r>
-      <w:proofErr w:type="spellStart"/>
-      <w:r>
-        <w:rPr>
-          <w:rFonts w:ascii="Courier" w:hAnsi="Courier" w:cs="Courier"/>
-          <w:color w:val="000000"/>
-          <w:sz w:val="20"/>
-          <w:szCs w:val="20"/>
-          <w:lang w:val="en-US"/>
-        </w:rPr>
-        <w:t>deconvblind</w:t>
-      </w:r>
-      <w:proofErr w:type="spellEnd"/>
-      <w:r>
-        <w:rPr>
-          <w:rFonts w:ascii="Courier" w:hAnsi="Courier" w:cs="Courier"/>
-          <w:color w:val="000000"/>
-          <w:sz w:val="20"/>
-          <w:szCs w:val="20"/>
-          <w:lang w:val="en-US"/>
-        </w:rPr>
-        <w:t>(Blurred,</w:t>
+        <w:t>[J2,P2] = deconvblind(Blurred,</w:t>
       </w:r>
       <w:r>
         <w:rPr>
@@ -12007,29 +11137,7 @@
           <w:szCs w:val="20"/>
           <w:lang w:val="en-US"/>
         </w:rPr>
-        <w:t xml:space="preserve">INITPSF = </w:t>
-      </w:r>
-      <w:proofErr w:type="spellStart"/>
-      <w:r>
-        <w:rPr>
-          <w:rFonts w:ascii="Courier" w:hAnsi="Courier" w:cs="Courier"/>
-          <w:color w:val="000000"/>
-          <w:sz w:val="20"/>
-          <w:szCs w:val="20"/>
-          <w:lang w:val="en-US"/>
-        </w:rPr>
-        <w:t>padarray</w:t>
-      </w:r>
-      <w:proofErr w:type="spellEnd"/>
-      <w:r>
-        <w:rPr>
-          <w:rFonts w:ascii="Courier" w:hAnsi="Courier" w:cs="Courier"/>
-          <w:color w:val="000000"/>
-          <w:sz w:val="20"/>
-          <w:szCs w:val="20"/>
-          <w:lang w:val="en-US"/>
-        </w:rPr>
-        <w:t>(UNDERPSF,[2 2],</w:t>
+        <w:t>INITPSF = padarray(UNDERPSF,[2 2],</w:t>
       </w:r>
       <w:r>
         <w:rPr>
@@ -12111,29 +11219,7 @@
           <w:szCs w:val="20"/>
           <w:lang w:val="en-US"/>
         </w:rPr>
-        <w:t xml:space="preserve">[J3,P3] = </w:t>
-      </w:r>
-      <w:proofErr w:type="spellStart"/>
-      <w:r>
-        <w:rPr>
-          <w:rFonts w:ascii="Courier" w:hAnsi="Courier" w:cs="Courier"/>
-          <w:color w:val="000000"/>
-          <w:sz w:val="20"/>
-          <w:szCs w:val="20"/>
-          <w:lang w:val="en-US"/>
-        </w:rPr>
-        <w:t>deconvblind</w:t>
-      </w:r>
-      <w:proofErr w:type="spellEnd"/>
-      <w:r>
-        <w:rPr>
-          <w:rFonts w:ascii="Courier" w:hAnsi="Courier" w:cs="Courier"/>
-          <w:color w:val="000000"/>
-          <w:sz w:val="20"/>
-          <w:szCs w:val="20"/>
-          <w:lang w:val="en-US"/>
-        </w:rPr>
-        <w:t>(Blurred,</w:t>
+        <w:t>[J3,P3] = deconvblind(Blurred,</w:t>
       </w:r>
       <w:r>
         <w:rPr>
@@ -12626,29 +11712,7 @@
           <w:szCs w:val="20"/>
           <w:lang w:val="en-US"/>
         </w:rPr>
-        <w:t>'</w:t>
-      </w:r>
-      <w:proofErr w:type="spellStart"/>
-      <w:r>
-        <w:rPr>
-          <w:rFonts w:ascii="Courier" w:hAnsi="Courier" w:cs="Courier"/>
-          <w:color w:val="A020F0"/>
-          <w:sz w:val="20"/>
-          <w:szCs w:val="20"/>
-          <w:lang w:val="en-US"/>
-        </w:rPr>
-        <w:t>InitialMagnification</w:t>
-      </w:r>
-      <w:proofErr w:type="spellEnd"/>
-      <w:r>
-        <w:rPr>
-          <w:rFonts w:ascii="Courier" w:hAnsi="Courier" w:cs="Courier"/>
-          <w:color w:val="A020F0"/>
-          <w:sz w:val="20"/>
-          <w:szCs w:val="20"/>
-          <w:lang w:val="en-US"/>
-        </w:rPr>
-        <w:t>'</w:t>
+        <w:t>'InitialMagnification'</w:t>
       </w:r>
       <w:r>
         <w:rPr>
@@ -12815,29 +11879,7 @@
           <w:szCs w:val="20"/>
           <w:lang w:val="en-US"/>
         </w:rPr>
-        <w:t>'</w:t>
-      </w:r>
-      <w:proofErr w:type="spellStart"/>
-      <w:r>
-        <w:rPr>
-          <w:rFonts w:ascii="Courier" w:hAnsi="Courier" w:cs="Courier"/>
-          <w:color w:val="A020F0"/>
-          <w:sz w:val="20"/>
-          <w:szCs w:val="20"/>
-          <w:lang w:val="en-US"/>
-        </w:rPr>
-        <w:t>InitialMagnification</w:t>
-      </w:r>
-      <w:proofErr w:type="spellEnd"/>
-      <w:r>
-        <w:rPr>
-          <w:rFonts w:ascii="Courier" w:hAnsi="Courier" w:cs="Courier"/>
-          <w:color w:val="A020F0"/>
-          <w:sz w:val="20"/>
-          <w:szCs w:val="20"/>
-          <w:lang w:val="en-US"/>
-        </w:rPr>
-        <w:t>'</w:t>
+        <w:t>'InitialMagnification'</w:t>
       </w:r>
       <w:r>
         <w:rPr>
@@ -13003,29 +12045,7 @@
           <w:szCs w:val="20"/>
           <w:lang w:val="en-US"/>
         </w:rPr>
-        <w:t>'</w:t>
-      </w:r>
-      <w:proofErr w:type="spellStart"/>
-      <w:r>
-        <w:rPr>
-          <w:rFonts w:ascii="Courier" w:hAnsi="Courier" w:cs="Courier"/>
-          <w:color w:val="A020F0"/>
-          <w:sz w:val="20"/>
-          <w:szCs w:val="20"/>
-          <w:lang w:val="en-US"/>
-        </w:rPr>
-        <w:t>InitialMagnification</w:t>
-      </w:r>
-      <w:proofErr w:type="spellEnd"/>
-      <w:r>
-        <w:rPr>
-          <w:rFonts w:ascii="Courier" w:hAnsi="Courier" w:cs="Courier"/>
-          <w:color w:val="A020F0"/>
-          <w:sz w:val="20"/>
-          <w:szCs w:val="20"/>
-          <w:lang w:val="en-US"/>
-        </w:rPr>
-        <w:t>'</w:t>
+        <w:t>'InitialMagnification'</w:t>
       </w:r>
       <w:r>
         <w:rPr>
@@ -13191,29 +12211,7 @@
           <w:szCs w:val="20"/>
           <w:lang w:val="en-US"/>
         </w:rPr>
-        <w:t>'</w:t>
-      </w:r>
-      <w:proofErr w:type="spellStart"/>
-      <w:r>
-        <w:rPr>
-          <w:rFonts w:ascii="Courier" w:hAnsi="Courier" w:cs="Courier"/>
-          <w:color w:val="A020F0"/>
-          <w:sz w:val="20"/>
-          <w:szCs w:val="20"/>
-          <w:lang w:val="en-US"/>
-        </w:rPr>
-        <w:t>InitialMagnification</w:t>
-      </w:r>
-      <w:proofErr w:type="spellEnd"/>
-      <w:r>
-        <w:rPr>
-          <w:rFonts w:ascii="Courier" w:hAnsi="Courier" w:cs="Courier"/>
-          <w:color w:val="A020F0"/>
-          <w:sz w:val="20"/>
-          <w:szCs w:val="20"/>
-          <w:lang w:val="en-US"/>
-        </w:rPr>
-        <w:t>'</w:t>
+        <w:t>'InitialMagnification'</w:t>
       </w:r>
       <w:r>
         <w:rPr>
@@ -13527,29 +12525,7 @@
           <w:szCs w:val="20"/>
           <w:lang w:val="en-US"/>
         </w:rPr>
-        <w:t>'</w:t>
-      </w:r>
-      <w:proofErr w:type="spellStart"/>
-      <w:r>
-        <w:rPr>
-          <w:rFonts w:ascii="Courier" w:hAnsi="Courier" w:cs="Courier"/>
-          <w:color w:val="A020F0"/>
-          <w:sz w:val="20"/>
-          <w:szCs w:val="20"/>
-          <w:lang w:val="en-US"/>
-        </w:rPr>
-        <w:t>sobel</w:t>
-      </w:r>
-      <w:proofErr w:type="spellEnd"/>
-      <w:r>
-        <w:rPr>
-          <w:rFonts w:ascii="Courier" w:hAnsi="Courier" w:cs="Courier"/>
-          <w:color w:val="A020F0"/>
-          <w:sz w:val="20"/>
-          <w:szCs w:val="20"/>
-          <w:lang w:val="en-US"/>
-        </w:rPr>
-        <w:t>'</w:t>
+        <w:t>'sobel'</w:t>
       </w:r>
       <w:r>
         <w:rPr>
@@ -13581,29 +12557,7 @@
           <w:szCs w:val="20"/>
           <w:lang w:val="en-US"/>
         </w:rPr>
-        <w:t xml:space="preserve">se = </w:t>
-      </w:r>
-      <w:proofErr w:type="spellStart"/>
-      <w:r>
-        <w:rPr>
-          <w:rFonts w:ascii="Courier" w:hAnsi="Courier" w:cs="Courier"/>
-          <w:color w:val="000000"/>
-          <w:sz w:val="20"/>
-          <w:szCs w:val="20"/>
-          <w:lang w:val="en-US"/>
-        </w:rPr>
-        <w:t>strel</w:t>
-      </w:r>
-      <w:proofErr w:type="spellEnd"/>
-      <w:r>
-        <w:rPr>
-          <w:rFonts w:ascii="Courier" w:hAnsi="Courier" w:cs="Courier"/>
-          <w:color w:val="000000"/>
-          <w:sz w:val="20"/>
-          <w:szCs w:val="20"/>
-          <w:lang w:val="en-US"/>
-        </w:rPr>
-        <w:t>(</w:t>
+        <w:t>se = strel(</w:t>
       </w:r>
       <w:r>
         <w:rPr>
@@ -13645,51 +12599,7 @@
           <w:szCs w:val="20"/>
           <w:lang w:val="en-US"/>
         </w:rPr>
-        <w:t>WEIGHT = 1-double(</w:t>
-      </w:r>
-      <w:proofErr w:type="spellStart"/>
-      <w:r>
-        <w:rPr>
-          <w:rFonts w:ascii="Courier" w:hAnsi="Courier" w:cs="Courier"/>
-          <w:color w:val="000000"/>
-          <w:sz w:val="20"/>
-          <w:szCs w:val="20"/>
-          <w:lang w:val="en-US"/>
-        </w:rPr>
-        <w:t>imdilate</w:t>
-      </w:r>
-      <w:proofErr w:type="spellEnd"/>
-      <w:r>
-        <w:rPr>
-          <w:rFonts w:ascii="Courier" w:hAnsi="Courier" w:cs="Courier"/>
-          <w:color w:val="000000"/>
-          <w:sz w:val="20"/>
-          <w:szCs w:val="20"/>
-          <w:lang w:val="en-US"/>
-        </w:rPr>
-        <w:t>(</w:t>
-      </w:r>
-      <w:proofErr w:type="spellStart"/>
-      <w:r>
-        <w:rPr>
-          <w:rFonts w:ascii="Courier" w:hAnsi="Courier" w:cs="Courier"/>
-          <w:color w:val="000000"/>
-          <w:sz w:val="20"/>
-          <w:szCs w:val="20"/>
-          <w:lang w:val="en-US"/>
-        </w:rPr>
-        <w:t>WEIGHT,se</w:t>
-      </w:r>
-      <w:proofErr w:type="spellEnd"/>
-      <w:r>
-        <w:rPr>
-          <w:rFonts w:ascii="Courier" w:hAnsi="Courier" w:cs="Courier"/>
-          <w:color w:val="000000"/>
-          <w:sz w:val="20"/>
-          <w:szCs w:val="20"/>
-          <w:lang w:val="en-US"/>
-        </w:rPr>
-        <w:t>));</w:t>
+        <w:t>WEIGHT = 1-double(imdilate(WEIGHT,se));</w:t>
       </w:r>
     </w:p>
     <w:p>
@@ -13926,29 +12836,7 @@
           <w:szCs w:val="20"/>
           <w:lang w:val="en-US"/>
         </w:rPr>
-        <w:t xml:space="preserve">[J,P] = </w:t>
-      </w:r>
-      <w:proofErr w:type="spellStart"/>
-      <w:r>
-        <w:rPr>
-          <w:rFonts w:ascii="Courier" w:hAnsi="Courier" w:cs="Courier"/>
-          <w:color w:val="000000"/>
-          <w:sz w:val="20"/>
-          <w:szCs w:val="20"/>
-          <w:lang w:val="en-US"/>
-        </w:rPr>
-        <w:t>deconvblind</w:t>
-      </w:r>
-      <w:proofErr w:type="spellEnd"/>
-      <w:r>
-        <w:rPr>
-          <w:rFonts w:ascii="Courier" w:hAnsi="Courier" w:cs="Courier"/>
-          <w:color w:val="000000"/>
-          <w:sz w:val="20"/>
-          <w:szCs w:val="20"/>
-          <w:lang w:val="en-US"/>
-        </w:rPr>
-        <w:t>(Blurred,INITPSF,30,[],WEIGHT);</w:t>
+        <w:t>[J,P] = deconvblind(Blurred,INITPSF,30,[],WEIGHT);</w:t>
       </w:r>
     </w:p>
     <w:p>
@@ -14362,14 +13250,12 @@
         </w:rPr>
         <w:t xml:space="preserve">The </w:t>
       </w:r>
-      <w:proofErr w:type="spellStart"/>
       <w:r>
         <w:rPr>
           <w:lang w:val="en-US"/>
         </w:rPr>
         <w:t>deconvblind</w:t>
       </w:r>
-      <w:proofErr w:type="spellEnd"/>
       <w:r>
         <w:rPr>
           <w:lang w:val="en-US"/>
@@ -14476,29 +13362,7 @@
           <w:szCs w:val="20"/>
           <w:lang w:val="en-US"/>
         </w:rPr>
-        <w:t xml:space="preserve">FUN = @(PSF) </w:t>
-      </w:r>
-      <w:proofErr w:type="spellStart"/>
-      <w:r>
-        <w:rPr>
-          <w:rFonts w:ascii="Courier" w:hAnsi="Courier" w:cs="Courier"/>
-          <w:color w:val="000000"/>
-          <w:sz w:val="20"/>
-          <w:szCs w:val="20"/>
-          <w:lang w:val="en-US"/>
-        </w:rPr>
-        <w:t>padarray</w:t>
-      </w:r>
-      <w:proofErr w:type="spellEnd"/>
-      <w:r>
-        <w:rPr>
-          <w:rFonts w:ascii="Courier" w:hAnsi="Courier" w:cs="Courier"/>
-          <w:color w:val="000000"/>
-          <w:sz w:val="20"/>
-          <w:szCs w:val="20"/>
-          <w:lang w:val="en-US"/>
-        </w:rPr>
-        <w:t>(PSF(P1+1:end-P1,P2+1:end-P2),[P1 P2]);</w:t>
+        <w:t>FUN = @(PSF) padarray(PSF(P1+1:end-P1,P2+1:end-P2),[P1 P2]);</w:t>
       </w:r>
     </w:p>
     <w:p>
@@ -14520,29 +13384,7 @@
           <w:szCs w:val="20"/>
           <w:lang w:val="en-US"/>
         </w:rPr>
-        <w:t xml:space="preserve">[JF,PF] = </w:t>
-      </w:r>
-      <w:proofErr w:type="spellStart"/>
-      <w:r>
-        <w:rPr>
-          <w:rFonts w:ascii="Courier" w:hAnsi="Courier" w:cs="Courier"/>
-          <w:color w:val="000000"/>
-          <w:sz w:val="20"/>
-          <w:szCs w:val="20"/>
-          <w:lang w:val="en-US"/>
-        </w:rPr>
-        <w:t>deconvblind</w:t>
-      </w:r>
-      <w:proofErr w:type="spellEnd"/>
-      <w:r>
-        <w:rPr>
-          <w:rFonts w:ascii="Courier" w:hAnsi="Courier" w:cs="Courier"/>
-          <w:color w:val="000000"/>
-          <w:sz w:val="20"/>
-          <w:szCs w:val="20"/>
-          <w:lang w:val="en-US"/>
-        </w:rPr>
-        <w:t>(Blurred,OVERPSF,30,[],WEIGHT,FUN);</w:t>
+        <w:t>[JF,PF] = deconvblind(Blurred,OVERPSF,30,[],WEIGHT,FUN);</w:t>
       </w:r>
     </w:p>
     <w:p>
@@ -14812,6 +13654,40 @@
           <w:lang w:val="en-US"/>
         </w:rPr>
       </w:pPr>
+      <w:r>
+        <w:rPr>
+          <w:lang w:val="en-US"/>
+        </w:rPr>
+        <w:br w:type="page"/>
+      </w:r>
+    </w:p>
+    <w:p>
+      <w:pPr>
+        <w:rPr>
+          <w:lang w:val="en-US"/>
+        </w:rPr>
+      </w:pPr>
+      <w:r>
+        <w:rPr>
+          <w:lang w:val="en-US"/>
+        </w:rPr>
+        <w:lastRenderedPageBreak/>
+        <w:t xml:space="preserve">Part 3. </w:t>
+      </w:r>
+    </w:p>
+    <w:p>
+      <w:pPr>
+        <w:rPr>
+          <w:rFonts w:hint="eastAsia"/>
+          <w:lang w:val="en-US"/>
+        </w:rPr>
+      </w:pPr>
+      <w:r>
+        <w:rPr>
+          <w:lang w:val="en-US"/>
+        </w:rPr>
+        <w:t xml:space="preserve">Try </w:t>
+      </w:r>
     </w:p>
     <w:p>
       <w:pPr>

</xml_diff>